<commit_message>
abstract, jim ken comments, need new graphs
</commit_message>
<xml_diff>
--- a/doc/out_turtle.docx
+++ b/doc/out_turtle.docx
@@ -34,6 +34,46 @@
     </w:p>
     <w:p>
       <w:pPr>
+        <w:pStyle w:val="Normal"/>
+        <w:rPr/>
+      </w:pPr>
+      <w:r>
+        <w:rPr/>
+        <w:t xml:space="preserve">The turtle species </w:t>
+      </w:r>
+      <w:r>
+        <w:rPr>
+          <w:i/>
+        </w:rPr>
+        <w:t>Emys marmorata</w:t>
+      </w:r>
+      <w:r>
+        <w:rPr/>
+        <w:t xml:space="preserve"> has multiple competing hypotheses of how many subgroups are present based on morphology, mitochondrial, and nuclear information. We analyzed plastron shape variation across the entire range of </w:t>
+      </w:r>
+      <w:r>
+        <w:rPr>
+          <w:i/>
+        </w:rPr>
+        <w:t>Emys marmorata</w:t>
+      </w:r>
+      <w:r>
+        <w:rPr/>
+        <w:t xml:space="preserve"> in order to asses whether the observed morphological variation is congruent with any of the proposed classification schemes. We compared the predictive power of multiple (sub-)species classification schemes of </w:t>
+      </w:r>
+      <w:r>
+        <w:rPr>
+          <w:i/>
+        </w:rPr>
+        <w:t>Emys marmorata</w:t>
+      </w:r>
+      <w:r>
+        <w:rPr/>
+        <w:t xml:space="preserve"> using multiple supervised learning approaches, both unsupervised and supervised. Our results demonstrate that there is no congruence between any of the proposed classification schemes and pastron shape variation. This may be due to pastron shape variation reflecting local adaptation to, for example, hydrological regimes as opposed to correlating with mate choice.</w:t>
+      </w:r>
+    </w:p>
+    <w:p>
+      <w:pPr>
         <w:pStyle w:val="Heading1"/>
         <w:rPr/>
       </w:pPr>
@@ -53,37 +93,37 @@
       <w:bookmarkEnd w:id="1"/>
       <w:r>
         <w:rPr/>
-        <w:t>Molecular systematics has repeatedly demonstrated the existence of cryptic species that can only be diagnosed using genetic data (Bickford et al. 2007; Schilck-Steiner et al. 2007; Stuart, Inger, and Voris 2006; Pfenninger and Schwenk 2007; Funk, Caminer, and Ron 2012; Clare 2011). In attempts to streamline the documentation of biodiversity, several methods of species delimitation that rely almost entirely on genetic data have recently been proposed (CITATIONS). Wheres strong caveats on the utility of these methods have been raised (Bauer et al. 2000; Carstens et al. 2013), they are already being used to name species (Leaché and Fujita 2010; Spinks, Thomson, and Bradley Shaffer 2014).</w:t>
-      </w:r>
-    </w:p>
-    <w:p>
-      <w:pPr>
-        <w:pStyle w:val="Normal"/>
-        <w:rPr/>
-      </w:pPr>
-      <w:r>
-        <w:rPr/>
-        <w:t>The majority of extant taxa, and almost all extinct taxa, are delimited by morphology alone. This disjunction complicates interpretations of variation and diversity in deep time, as apparent morphological stasis may not reflect the true underlying diversity (G. Hunt 2008; Eldredge and Gould 1972; Gould and Eldredge 1977; Van Bocxlaer and Hunt 2013). Similarly, for many museum specimens of extant taxa (e.g. those preserved in formalin), it is difficult to acquire genetic data to apply to species delimitation methods.</w:t>
-      </w:r>
-    </w:p>
-    <w:p>
-      <w:pPr>
-        <w:pStyle w:val="Normal"/>
-        <w:rPr/>
-      </w:pPr>
-      <w:r>
-        <w:rPr/>
-        <w:t>These considerations have sparked interest in whether geometric morphometric analysis can capture similar fine-scale variation that can be used for identifying cryptic species. Most such studies focus on morphometrics to discover differences between taxa that were identified by other means (Polly 2007; Demandt and Bergek 2009; Gaubert et al. 2005; Gündüz et al. 2007; Polly 2003; Zelditch, Swiderski, and Sheets 2004). Additionally, there has been a fair amount of work on automated taxon identification and classification of taxa into groups (Baylac, Villemant, and Simbolotti 2003; Dobigny et al. 2003; van den Brink and Bokma 2011; MacLeod 2007). In cases where genetic data are ambiguous or lacking for many samples, morphometric approaches could help identify cryptic species. This would make the task of identifying and maintaining endangered or conserved groups much easier and could contribute to improved classifications of extinct taxa and populations.</w:t>
-      </w:r>
-    </w:p>
-    <w:p>
-      <w:pPr>
-        <w:pStyle w:val="Normal"/>
-        <w:rPr/>
-      </w:pPr>
-      <w:r>
-        <w:rPr/>
-        <w:t>Here, we attempt to address this issue using machine-learning approaches. In particular, we ask whether it is possible to determine which amongst a set of classification hypotheses is best and examine the implications of the results for a recently proposed set of cryptic turtle species.</w:t>
+        <w:t>Molecular systematics has repeatedly demonstrated the existence of cryptic species that can only be diagnosed using genetic data (Stuart, Inger, and Voris 2006; Bickford et al. 2007; Schilck-Steiner et al. 2007; Pfenninger and Schwenk 2007; Clare 2011; Funk, Caminer, and Ron 2012). In attempts to streamline the documentation of biodiversity, several methods of species delimitation that rely almost entirely on genetic data have recently been proposed (Pons et al. 2006; B.C. Carstens and Dewey 2010; Hausdorf and Hennig 2010; O’Meara 2010; Yang and Rannala 2010; J. P. Huelsenbeck, Andolfatto, and Huelsenbeck 2011). Although strong caveats on the utility of these methods have been raised (Bauer et al. 2000; Bryan C. Carstens et al. 2013), they are nevertheless being used to name species (Leaché and Fujita 2010; Spinks, Thomson, and Bradley Shaffer 2014).</w:t>
+      </w:r>
+    </w:p>
+    <w:p>
+      <w:pPr>
+        <w:pStyle w:val="Normal"/>
+        <w:rPr/>
+      </w:pPr>
+      <w:r>
+        <w:rPr/>
+        <w:t>The majority of extant taxa, and almost all extinct taxa, are delimited by morphology alone. This disjunction complicates interpretations of variation and diversity in deep time, as apparent morphological stasis may not reflect the true underlying diversity (Eldredge and Gould 1972; Gould and Eldredge 1977; G. Hunt 2008; Van Bocxlaer and Hunt 2013). Similarly, for many museum specimens of extant taxa (e.g. those preserved in formalin), it is difficult to acquire the genetic data needed for non-morphological species delimitation methods.</w:t>
+      </w:r>
+    </w:p>
+    <w:p>
+      <w:pPr>
+        <w:pStyle w:val="Normal"/>
+        <w:rPr/>
+      </w:pPr>
+      <w:r>
+        <w:rPr/>
+        <w:t>These considerations have sparked interest in whether geometric morphometric analyses can capture fine-scale variation that can be used for identifying cryptic species. Most such studies focus on using morphometrics to discover differences between taxa that were identified by other means (Polly 2003; Zelditch, Swiderski, and Sheets 2004; Gaubert et al. 2005; Gündüz et al. 2007; Polly 2007; Demandt and Bergek 2009). Additionally, there has been a fair amount of work on automated taxon identification and classification of taxa into groups (Baylac, Villemant, and Simbolotti 2003; Dobigny et al. 2003; MacLeod 2007; van den Brink and Bokma 2011). In cases where genetic data are ambiguous or lacking for many samples, morphometric approaches could help identify cryptic species. This would make the task of identifying and maintaining endangered or conserved groups much easier and could contribute to improved classifications of extinct taxa and populations.</w:t>
+      </w:r>
+    </w:p>
+    <w:p>
+      <w:pPr>
+        <w:pStyle w:val="Normal"/>
+        <w:rPr/>
+      </w:pPr>
+      <w:r>
+        <w:rPr/>
+        <w:t>Here, we investigate the morphometric identification of cryptic species using machine-learning approaches. In particular, we ask whether it is possible to determine which amongst a set of classification hypotheses is best and examine the implications of the results for a recently proposed set of cryptic turtle species.</w:t>
       </w:r>
     </w:p>
     <w:p>
@@ -91,91 +131,391 @@
         <w:pStyle w:val="Heading2"/>
         <w:rPr/>
       </w:pPr>
-      <w:bookmarkStart w:id="2" w:name="background-and-system"/>
+      <w:bookmarkStart w:id="2" w:name="background-and-study-system"/>
       <w:bookmarkEnd w:id="2"/>
       <w:r>
         <w:rPr/>
-        <w:t>Background and system</w:t>
-      </w:r>
-    </w:p>
-    <w:p>
-      <w:pPr>
-        <w:pStyle w:val="Normal"/>
-        <w:rPr/>
-      </w:pPr>
-      <w:bookmarkStart w:id="3" w:name="background-and-system"/>
+        <w:t>Background and study system</w:t>
+      </w:r>
+    </w:p>
+    <w:p>
+      <w:pPr>
+        <w:pStyle w:val="Normal"/>
+        <w:rPr/>
+      </w:pPr>
+      <w:bookmarkStart w:id="3" w:name="background-and-study-system"/>
       <w:bookmarkEnd w:id="3"/>
       <w:r>
         <w:rPr/>
-        <w:t>Machine learning is an extension of known statistical methodology (Hastie, Tibshirani, and Friedman 2009) that emphasizes high predictive accuracy and generality at the expense of the interpretability of individual parameters. The basic statistical mechanics are supplemented by randomization, sorting, and partitioning algorithms and along with the maximization or minimization of summary statistics, in order to best estimate a general model for all data, both sampled and unsampled (Hastie, Tibshirani, and Friedman 2009). Machine learning approaches have found use in medical research, epidemiology, economics and automated image identification such as handwritten zip codes (Hastie, Tibshirani, and Friedman 2009). The two major classes of machine learning methods are unsupervised and supervised learning. Unsupervised learning methods are used with unlabeled data where the underlying structure is estimated and are analogous to clustering and density estimation methods (Kaufman and Rousseeuw 1990). Supervised learning methods are used with labeled data where the final output of data is known and the rules for going from input to output are inferred. These are analogous classification and regression models (Breiman et al. 1984). The application of the alternative approaches used in this study illustrates only a sampling of the various previously derived methods for clustering observations and fitting classification models.</w:t>
-      </w:r>
-    </w:p>
-    <w:p>
-      <w:pPr>
-        <w:pStyle w:val="Normal"/>
-        <w:rPr/>
-      </w:pPr>
-      <w:r>
-        <w:rPr/>
-        <w:t>Geometric morphometric approaches to identifying differences in morphological variation between different classes, including cryptic species, mostly have used methods like linear discriminate analysis and canonical variates analysis (Zelditch, Swiderski, and Sheets 2004; Mitteroecker and Bookstein 2011; Polly 2007; Polly 2003; Gündüz et al. 2007; Gaubert et al. 2005; Demandt and Bergek 2009; Sztencel-Jabłonka, Jones, and BogdanowicZ 2009; Mitrovski-Bogdanovic et al. 2013; Francoy et al. 2009). These methods are comparatively straightforward ways of understanding the differences in morphology between classes given their similarity to familiar multivariate approaches like principal components analysis (PCA). They are benefit by producing results that can be easily visualized, which aids in the interpretation and presentation of data and results. Most previous morphometric studies did not assess which amongst a set of alternative classification hypotheses was optimal. For example, studies such as those of Caumul and Polly (2005) and Polly (2007) focused on comparing different aspects of morphology and their fidelity to a classification scheme instead of comparing the fidelity of one aspect of morphology to multiple classification schemes. In this context, the study of Cardini et al. (2009), is noteworthy because they compared morphological variation in marmots at the population, regional, and species level and determined the fidelity of shape to divisions at each of these levels.</w:t>
-      </w:r>
-    </w:p>
-    <w:p>
-      <w:pPr>
-        <w:pStyle w:val="Normal"/>
-        <w:rPr/>
-      </w:pPr>
-      <w:r>
-        <w:rPr/>
-        <w:t>Here, we used multiple machine learning methods, both unsupervised and supervised, in order to compare different classification hypotheses. These methods provide different and unique advantages for understanding how to classify taxa, and with what accuracy. While machine learning methods such as neural networks have been applied to studying shape variation (Baylac, Villemant, and Simbolotti 2003; Dobigny et al. 2003; van den Brink and Bokma 2011; MacLeod 2007), including in the context of automated taxon identification and classification of groups, the number of cases remains limited. In the current study, we not only consider pure classification accuracy but also use a statistic of classification strength that reflects the rate at which taxa are both accurately and inaccurately classified.</w:t>
+        <w:t>Machine learning is an extension of known statistical methodology (Hastie, Tibshirani, and Friedman 2009) that emphasizes high predictive accuracy and generality at the expense of the interpretability of individual parameters. The basic statistical mechanics are supplemented by randomization, sorting, and partitioning algorithms, along with the maximization or minimization of summary statistics, in order to best estimate a general model for all data, both sampled and unsampled (Hastie, Tibshirani, and Friedman 2009). Machine learning approaches have found use in medical research, epidemiology, economics and automated image identification such as handwritten zip codes (Hastie, Tibshirani, and Friedman 2009). The two major classes of machine learning methods are unsupervised and supervised learning. Unsupervised learning methods are used with unlabeled data where the underlying structure is estimated, and they are analogous to clustering and density estimation methods (Kaufman and Rousseeuw 1990). Supervised learning methods are used with labeled data where the final output of data is known and the rules for going from input to output are inferred. These are analogous to classification and regression models (Breiman et al. 1984). Out application of the alternative approaches used in this study illustrates only a sampling of the various previously-derived methods for clustering observations and fitting classification models.</w:t>
+      </w:r>
+    </w:p>
+    <w:p>
+      <w:pPr>
+        <w:pStyle w:val="Normal"/>
+        <w:rPr/>
+      </w:pPr>
+      <w:r>
+        <w:rPr/>
+        <w:t>Geometric morphometric approaches to identifying differences in morphological variation between different classes, including cryptic species, mostly have used methods like linear discriminate analysis and canonical variates analysis (Polly 2003; Zelditch, Swiderski, and Sheets 2004; Gaubert et al. 2005; Gündüz et al. 2007; Polly 2007; Francoy et al. 2009; Sztencel-Jabłonka, Jones, and BogdanowicZ 2009; Mitrovski-Bogdanovic et al. 2013). Because of their similarity to multivariate approaches like principle components analysis (PCA), these methods are comparatively straightforward ways of understanding the differences in morphology between classes. They also benefit from producing results that can be easily visualized, which aids in the interpretation and presentation of data and results. Most previous morphometric studies did not assess which amongst a set of alternative classification hypotheses was optimal. For example, studies such as those of Caumul and Polly (2005) and Polly (2007) focused on comparing different aspects of morphology and their fidelity to a classification scheme instead of comparing the fidelity of one aspect of morphology to multiple classification schemes. In this context, the study of Cardini et al. (2009) is noteworthy because they compared morphological variation in marmots at the population, regional, and species level and determined the fidelity of shape to divisions at each of these levels.</w:t>
+      </w:r>
+    </w:p>
+    <w:p>
+      <w:pPr>
+        <w:pStyle w:val="Normal"/>
+        <w:rPr/>
+      </w:pPr>
+      <w:r>
+        <w:rPr/>
+        <w:t>Here, we used multiple machine learning methods, both unsupervised and supervised, to compare different classification hypotheses. These methods provide different and unique advantages for understanding how to classify taxa, as well as the accuracy of the resulting classifications. Although machine learning methods such as neural networks have been applied to studying shape variation (Baylac, Villemant, and Simbolotti 2003; Dobigny et al. 2003; MacLeod 2007; van den Brink and Bokma 2011), including in the context of automated taxon identification and classification of groups, the number of cases remains limited. In the current study, we not only consider pure classification accuracy but also use a statistic of classification strength that reflects the rate at which taxa are both accurately and inaccurately classified.</w:t>
+      </w:r>
+    </w:p>
+    <w:p>
+      <w:pPr>
+        <w:pStyle w:val="Normal"/>
+        <w:rPr/>
+      </w:pPr>
+      <w:r>
+        <w:rPr/>
+        <w:t xml:space="preserve">We analyzed the problem of whether there are distinct subspecies or cryptic species within the western pond turtle, </w:t>
+      </w:r>
+      <w:r>
+        <w:rPr>
+          <w:i/>
+        </w:rPr>
+        <w:t>Emys marmorata</w:t>
+      </w:r>
+      <w:r>
+        <w:rPr/>
+        <w:t xml:space="preserve"> (Baird and Girard 1852) (formerly </w:t>
+      </w:r>
+      <w:r>
+        <w:rPr>
+          <w:i/>
+        </w:rPr>
+        <w:t>Clemmys marmorata</w:t>
+      </w:r>
+      <w:r>
+        <w:rPr/>
+        <w:t xml:space="preserve">; see (Feldman and Parham 2002)). </w:t>
+      </w:r>
+      <w:r>
+        <w:rPr>
+          <w:i/>
+        </w:rPr>
+        <w:t>Emys marmorata</w:t>
+      </w:r>
+      <w:r>
+        <w:rPr/>
+        <w:t xml:space="preserve"> is distributed from northern Washington State, USA to Baja California, Mexico. Traditionally, </w:t>
+      </w:r>
+      <w:r>
+        <w:rPr>
+          <w:i/>
+        </w:rPr>
+        <w:t>E. marmorata</w:t>
+      </w:r>
+      <w:r>
+        <w:rPr/>
+        <w:t xml:space="preserve"> was classified into two named subspecies: the northern </w:t>
+      </w:r>
+      <w:r>
+        <w:rPr>
+          <w:i/>
+        </w:rPr>
+        <w:t>E. marmorata marmorata</w:t>
+      </w:r>
+      <w:r>
+        <w:rPr/>
+        <w:t xml:space="preserve"> and the southern </w:t>
+      </w:r>
+      <w:r>
+        <w:rPr>
+          <w:i/>
+        </w:rPr>
+        <w:t>Emys marmorata pallida</w:t>
+      </w:r>
+      <w:r>
+        <w:rPr/>
+        <w:t xml:space="preserve"> (Seeliger 1945), with a central Californian intergrade zone in between. </w:t>
+      </w:r>
+      <w:r>
+        <w:rPr>
+          <w:i/>
+        </w:rPr>
+        <w:t>Emys marmorata marmorata</w:t>
+      </w:r>
+      <w:r>
+        <w:rPr/>
+        <w:t xml:space="preserve"> is differentiated from </w:t>
+      </w:r>
+      <w:r>
+        <w:rPr>
+          <w:i/>
+        </w:rPr>
+        <w:t>E. marmorata pallida</w:t>
+      </w:r>
+      <w:r>
+        <w:rPr/>
+        <w:t xml:space="preserve"> by the presence of a pair of triangular inguinal scales and darker neck markings. The triangular inguinal plates can sometimes be present in </w:t>
+      </w:r>
+      <w:r>
+        <w:rPr>
+          <w:i/>
+        </w:rPr>
+        <w:t>E. marmorata pallida</w:t>
+      </w:r>
+      <w:r>
+        <w:rPr/>
+        <w:t xml:space="preserve"> though they are considerably smaller. Seeliger (1945) did not formally include the Baja California populations of </w:t>
+      </w:r>
+      <w:r>
+        <w:rPr>
+          <w:i/>
+        </w:rPr>
+        <w:t>E. marmorata</w:t>
+      </w:r>
+      <w:r>
+        <w:rPr/>
+        <w:t xml:space="preserve"> in either taxon, implying the existence of a third distinct but unnamed subspecies.</w:t>
+      </w:r>
+    </w:p>
+    <w:p>
+      <w:pPr>
+        <w:pStyle w:val="Normal"/>
+        <w:rPr/>
+      </w:pPr>
+      <w:r>
+        <w:rPr/>
+        <w:t xml:space="preserve">Previous work on morphological variation in </w:t>
+      </w:r>
+      <w:r>
+        <w:rPr>
+          <w:i/>
+        </w:rPr>
+        <w:t>E. marmorata</w:t>
+      </w:r>
+      <w:r>
+        <w:rPr/>
+        <w:t xml:space="preserve"> has focused primarily on differentiation between populations over a portion of the species’ total range (Lubcke and Wilson 2007; Germano and Rathbun 2008; Germano and Bury 2009; Bury, Germano, and Bury 2010); comparatively few studies have included specimens from across the entire range (Holland 1992). Most of these studies considered how local biotic and abiotic factors may contribute to differences in carapace length and found that size can vary greatly between different populations (Lubcke and Wilson 2007; Germano and Rathbun 2008; Germano and Bury 2009). There also has been interest in size-based sexual dimorphism in </w:t>
+      </w:r>
+      <w:r>
+        <w:rPr>
+          <w:i/>
+        </w:rPr>
+        <w:t>E. marmorata</w:t>
+      </w:r>
+      <w:r>
+        <w:rPr/>
+        <w:t xml:space="preserve"> (Holland 1992; Lubcke and Wilson 2007; Germano and Bury 2009), with males being on average larger than females based on total carapace length and other linear measurements. However, the quality of size as a classifier of sex can vary greatly between populations (Holland 1992) because of the amount of size differences among populations (Lubcke and Wilson 2007; Germano and Bury 2009). However, the effect of sexual dimorphism on shape, </w:t>
+      </w:r>
+      <w:r>
+        <w:rPr>
+          <w:i/>
+        </w:rPr>
+        <w:t>sensu</w:t>
+      </w:r>
+      <w:r>
+        <w:rPr/>
+        <w:t xml:space="preserve"> David G. Kendall (1977), has not been assessed (Holland 1992; Lubcke and Wilson 2007; Germano and Rathbun 2008).</w:t>
+      </w:r>
+    </w:p>
+    <w:p>
+      <w:pPr>
+        <w:pStyle w:val="Normal"/>
+        <w:rPr/>
+      </w:pPr>
+      <w:r>
+        <w:rPr/>
+        <w:t xml:space="preserve">Of particular importance in the context of cryptic diversity in </w:t>
+      </w:r>
+      <w:r>
+        <w:rPr>
+          <w:i/>
+        </w:rPr>
+        <w:t>E. marmorata</w:t>
+      </w:r>
+      <w:r>
+        <w:rPr/>
+        <w:t xml:space="preserve"> is the morphometric analysis of carapace shape carried out by Holland (1992), who compared populations of </w:t>
+      </w:r>
+      <w:r>
+        <w:rPr>
+          <w:i/>
+        </w:rPr>
+        <w:t>E. marmorata</w:t>
+      </w:r>
+      <w:r>
+        <w:rPr/>
+        <w:t xml:space="preserve"> from three areas of its range. This study concluded that geographic distance was a poor indicator of mophological differentiation, and instead hypothesized that geographic features such as breaks between different drainage basis are probably more important barriers to dispersal and interbreeding. Additionally, (Holland 1992) suggested that morphological differences were more pronounced as the magnitude of barriers and distance increased, but this variation required many variables to adequately capture, implying only very subtle morphological differentiation between putatively distinct populations. Finally, Holland concluded that </w:t>
+      </w:r>
+      <w:r>
+        <w:rPr>
+          <w:i/>
+        </w:rPr>
+        <w:t>E. marmorata</w:t>
+      </w:r>
+      <w:r>
+        <w:rPr/>
+        <w:t xml:space="preserve"> is best classified as three distinct species: a northern species, souther species, and a Columbia Basin species. This classification is similar to that of Seeliger (1945), except elevated to the species level and without recognition of a distinct Baja species.</w:t>
+      </w:r>
+    </w:p>
+    <w:p>
+      <w:pPr>
+        <w:pStyle w:val="Normal"/>
+        <w:rPr/>
+      </w:pPr>
+      <w:r>
+        <w:rPr/>
+        <w:t xml:space="preserve">More recently, the phylogeography of </w:t>
+      </w:r>
+      <w:r>
+        <w:rPr>
+          <w:i/>
+        </w:rPr>
+        <w:t>E. marmorata</w:t>
+      </w:r>
+      <w:r>
+        <w:rPr/>
+        <w:t xml:space="preserve"> and the possibility of cryptic diversity was investigated using molecular data (Spinks and Shaffer 2005; Spinks, Thomson, and Shaffer 2010; Spinks, Thomson, and Bradley Shaffer 2014). Based on mitochondrial DNA, Spinks and Shaffer (2005) recognized four subclades within </w:t>
+      </w:r>
+      <w:r>
+        <w:rPr>
+          <w:i/>
+        </w:rPr>
+        <w:t>E. marmorata</w:t>
+      </w:r>
+      <w:r>
+        <w:rPr/>
+        <w:t xml:space="preserve">, a northern clade, a San Joaquin Valley clade, a Santa Barbara clade, and a southern clade. Analyses with nuclear DNA (Spinks, Thomson, and Shaffer 2010) with single-nucleotide polymorphism (SNP) data suggest a primarily north–south division in </w:t>
+      </w:r>
+      <w:r>
+        <w:rPr>
+          <w:i/>
+        </w:rPr>
+        <w:t>E. marmorata</w:t>
+      </w:r>
+      <w:r>
+        <w:rPr/>
+        <w:t>, although the dataset differed from that of Spinks and Shaffer (2005) in the location of this break point. These studies discussed the potential taxonomic implications of their results, with Spinks, Thomson, and Bradley Shaffer (2014) going so far as to strongly advocate for the recognition of at least two species (</w:t>
+      </w:r>
+      <w:r>
+        <w:rPr>
+          <w:i/>
+        </w:rPr>
+        <w:t>E. marmorata</w:t>
+      </w:r>
+      <w:r>
+        <w:rPr/>
+        <w:t xml:space="preserve"> and </w:t>
+      </w:r>
+      <w:r>
+        <w:rPr>
+          <w:i/>
+        </w:rPr>
+        <w:t>E. pallida</w:t>
+      </w:r>
+      <w:r>
+        <w:rPr/>
+        <w:t xml:space="preserve">), and a possible third based on populations in Baja California. However, they did not discuss in detail the morphological characters that would help to diagnose these species beyond those specified by Seeliger (1945). Given that these characters are somewhat variable within the proposed species, and that Holland (1992) described shell shape variation that might be consistent with this taxonomy, a geometric morphometric analysis of shell shape might provide a reliable way to diagnose groups (whether species or subspecies) within </w:t>
+      </w:r>
+      <w:r>
+        <w:rPr>
+          <w:i/>
+        </w:rPr>
+        <w:t>E. marmorata</w:t>
+      </w:r>
+      <w:r>
+        <w:rPr/>
+        <w:t>.</w:t>
+      </w:r>
+    </w:p>
+    <w:p>
+      <w:pPr>
+        <w:pStyle w:val="Normal"/>
+        <w:rPr/>
+      </w:pPr>
+      <w:r>
+        <w:rPr/>
+        <w:t xml:space="preserve">In this study, we attempt to estimate the best classification scheme of </w:t>
+      </w:r>
+      <w:r>
+        <w:rPr>
+          <w:i/>
+        </w:rPr>
+        <w:t>E. marmorata</w:t>
+      </w:r>
+      <w:r>
+        <w:rPr/>
+        <w:t xml:space="preserve"> based on variation in plastron (ventral shell) shape in order to determine whether this character is consistent with any of the past divisions based on other morphological features or molecular data. We are particularly interested in whether any aspect of plastron shape can be used to reliably diagnose Spinks, Thomson, and Bradley Shaffer (2014) proposed species, and if so, the nature of that shape variation.</w:t>
+      </w:r>
+    </w:p>
+    <w:p>
+      <w:pPr>
+        <w:pStyle w:val="Normal"/>
+        <w:rPr/>
+      </w:pPr>
+      <w:r>
+        <w:rPr/>
+        <w:t xml:space="preserve">Because of unclear geographic boundaries between subgroups of </w:t>
+      </w:r>
+      <w:r>
+        <w:rPr>
+          <w:i/>
+        </w:rPr>
+        <w:t>E. marmorata</w:t>
+      </w:r>
+      <w:r>
+        <w:rPr/>
+        <w:t xml:space="preserve">, we compare multiple hypotheses of morphologically– and molecularly–based classification. We hypothesize that if morphological variation corresponds to class assignment, it should be possible to determine the best classification hypothesis of </w:t>
+      </w:r>
+      <w:r>
+        <w:rPr>
+          <w:i/>
+        </w:rPr>
+        <w:t>E. marmorata</w:t>
+      </w:r>
+      <w:r>
+        <w:rPr/>
+        <w:t xml:space="preserve"> from amongst multiple candidate hypotheses. However, if morphological variation does not correspond to any of the standing hypothesis, then supervised learning model generalization performance will be poor.</w:t>
+      </w:r>
+    </w:p>
+    <w:p>
+      <w:pPr>
+        <w:pStyle w:val="Heading1"/>
+        <w:rPr/>
+      </w:pPr>
+      <w:bookmarkStart w:id="4" w:name="materials-and-methods"/>
+      <w:bookmarkEnd w:id="4"/>
+      <w:r>
+        <w:rPr/>
+        <w:t>Materials and Methods</w:t>
       </w:r>
     </w:p>
     <w:p>
       <w:pPr>
         <w:pStyle w:val="Heading2"/>
-        <w:rPr>
-          <w:i/>
-        </w:rPr>
-      </w:pPr>
-      <w:bookmarkStart w:id="4" w:name="emys-marmorata"/>
-      <w:bookmarkEnd w:id="4"/>
-      <w:r>
-        <w:rPr>
-          <w:i/>
-        </w:rPr>
-        <w:t>Emys marmorata</w:t>
-      </w:r>
-    </w:p>
-    <w:p>
-      <w:pPr>
-        <w:pStyle w:val="Normal"/>
-        <w:rPr/>
-      </w:pPr>
-      <w:bookmarkStart w:id="5" w:name="emys-marmorata"/>
+        <w:rPr/>
+      </w:pPr>
+      <w:bookmarkStart w:id="5" w:name="materials-and-methods"/>
+      <w:bookmarkStart w:id="6" w:name="specimens-sampling-morphometrics"/>
       <w:bookmarkEnd w:id="5"/>
-      <w:r>
-        <w:rPr/>
-        <w:t xml:space="preserve">We analyzed the problem of whether there are distinct subspecies or cryptic species exist within the western pond turtle, </w:t>
-      </w:r>
-      <w:r>
-        <w:rPr>
-          <w:i/>
-        </w:rPr>
-        <w:t>Emys marmorata</w:t>
-      </w:r>
-      <w:r>
-        <w:rPr/>
-        <w:t xml:space="preserve"> (formerly </w:t>
-      </w:r>
-      <w:r>
-        <w:rPr>
-          <w:i/>
-        </w:rPr>
-        <w:t>Clemmys marmorata</w:t>
-      </w:r>
-      <w:r>
-        <w:rPr/>
-        <w:t xml:space="preserve">; see (Feldman and Parham 2002)). </w:t>
+      <w:bookmarkEnd w:id="6"/>
+      <w:r>
+        <w:rPr/>
+        <w:t>Specimens, sampling, morphometrics</w:t>
+      </w:r>
+    </w:p>
+    <w:p>
+      <w:pPr>
+        <w:pStyle w:val="Normal"/>
+        <w:rPr/>
+      </w:pPr>
+      <w:bookmarkStart w:id="7" w:name="specimens-sampling-morphometrics"/>
+      <w:bookmarkEnd w:id="7"/>
+      <w:r>
+        <w:rPr/>
+        <w:t xml:space="preserve">We collected landmark-based morphometric data from 354 adult </w:t>
       </w:r>
       <w:r>
         <w:rPr>
@@ -185,289 +525,47 @@
       </w:r>
       <w:r>
         <w:rPr/>
-        <w:t xml:space="preserve"> is distributed from northern Washington State, USA to Baja California, Mexico. Traditionally, </w:t>
-      </w:r>
-      <w:r>
-        <w:rPr>
-          <w:i/>
-        </w:rPr>
-        <w:t>E. marmorata</w:t>
-      </w:r>
-      <w:r>
-        <w:rPr/>
-        <w:t xml:space="preserve"> was classified into two named subspecies: the northern </w:t>
-      </w:r>
-      <w:r>
-        <w:rPr>
-          <w:i/>
-        </w:rPr>
-        <w:t>E. marmorata marmorata</w:t>
-      </w:r>
-      <w:r>
-        <w:rPr/>
-        <w:t xml:space="preserve">, the southern </w:t>
-      </w:r>
-      <w:r>
-        <w:rPr>
-          <w:i/>
-        </w:rPr>
-        <w:t>E. marmorata pallida</w:t>
-      </w:r>
-      <w:r>
-        <w:rPr/>
-        <w:t xml:space="preserve"> (Seeliger 1945), while recognizing a central Californian intergrade zone between these subspecies. </w:t>
-      </w:r>
-      <w:r>
-        <w:rPr>
-          <w:i/>
-        </w:rPr>
-        <w:t>Emys marmorata marmorata</w:t>
-      </w:r>
-      <w:r>
-        <w:rPr/>
-        <w:t xml:space="preserve"> is differentiated from </w:t>
-      </w:r>
-      <w:r>
-        <w:rPr>
-          <w:i/>
-        </w:rPr>
-        <w:t>E. marmorata pallida</w:t>
-      </w:r>
-      <w:r>
-        <w:rPr/>
-        <w:t xml:space="preserve"> by the presence of a pair of triangular inguinal scales and darker neck markings. It should be noted that the triangular inguinal plates can sometimes be present in </w:t>
-      </w:r>
-      <w:r>
-        <w:rPr>
-          <w:i/>
-        </w:rPr>
-        <w:t>E. marmorata pallida</w:t>
-      </w:r>
-      <w:r>
-        <w:rPr/>
-        <w:t xml:space="preserve"> though they are considerably smaller.(Seeliger 1945) did not formally include the Baja California populations of </w:t>
-      </w:r>
-      <w:r>
-        <w:rPr>
-          <w:i/>
-        </w:rPr>
-        <w:t>E. marmorata</w:t>
-      </w:r>
-      <w:r>
-        <w:rPr/>
-        <w:t xml:space="preserve"> in either taxon, implying the existence of a third distinct but unnamed subspecies.</w:t>
-      </w:r>
-    </w:p>
-    <w:p>
-      <w:pPr>
-        <w:pStyle w:val="Normal"/>
-        <w:rPr/>
-      </w:pPr>
-      <w:r>
-        <w:rPr/>
-        <w:t xml:space="preserve">Previous work on morphological variation in </w:t>
-      </w:r>
-      <w:r>
-        <w:rPr>
-          <w:i/>
-        </w:rPr>
-        <w:t>E. marmorata</w:t>
-      </w:r>
-      <w:r>
-        <w:rPr/>
-        <w:t xml:space="preserve"> has focused primarily on differentiation between populations over a portion of the species’ total range (Lubcke and Wilson 2007; Germano and Bury 2009; Germano and Rathbun 2008; Bury, Germano, and Bury 2010); comparatively few studies have included specimens from across the entire range (Holland 1992). Most of these studies considered how local biotic and abiotic factors may contribute to differences in carapace length and found that size can vary greatly between different populations (Lubcke and Wilson 2007; Germano and Bury 2009; Germano and Rathbun 2008). There also has been interest in size-based sexual dimorphism in </w:t>
-      </w:r>
-      <w:r>
-        <w:rPr>
-          <w:i/>
-        </w:rPr>
-        <w:t>E. marmorata</w:t>
-      </w:r>
-      <w:r>
-        <w:rPr/>
-        <w:t xml:space="preserve"> (Lubcke and Wilson 2007; Germano and Bury 2009; Holland 1992), with males being on average larger than females based on total carapace length and other linear measurements. However, the quality of size as a classifier of sex can vary greatly between populations (Holland 1992), because of the amount of size differences among populations (Lubcke and Wilson 2007; Germano and Bury 2009). However, the effect of sexual dimorphism on shape, </w:t>
-      </w:r>
-      <w:r>
-        <w:rPr>
-          <w:i/>
-        </w:rPr>
-        <w:t>sensu</w:t>
-      </w:r>
-      <w:r>
-        <w:rPr/>
-        <w:t xml:space="preserve"> David G. Kendall (1977), has not been assessed (Holland 1992; Lubcke and Wilson 2007; Germano and Rathbun 2008).</w:t>
-      </w:r>
-    </w:p>
-    <w:p>
-      <w:pPr>
-        <w:pStyle w:val="Normal"/>
-        <w:rPr/>
-      </w:pPr>
-      <w:r>
-        <w:rPr/>
-        <w:t xml:space="preserve">Of particular importance in the context of cryptic diversity in </w:t>
-      </w:r>
-      <w:r>
-        <w:rPr>
-          <w:i/>
-        </w:rPr>
-        <w:t>E. marmorata</w:t>
-      </w:r>
-      <w:r>
-        <w:rPr/>
-        <w:t xml:space="preserve"> is the morphometric analysis of carapace shape carried out by Holland (1992), who compared populations of </w:t>
-      </w:r>
-      <w:r>
-        <w:rPr>
-          <w:i/>
-        </w:rPr>
-        <w:t>E. marmorata</w:t>
-      </w:r>
-      <w:r>
-        <w:rPr/>
-        <w:t xml:space="preserve"> from three areas of its range. This study concluded that geographic distance was a poor indicator of mophological differentiation, and instead geographic features such as breaks between different drainage basis are probably more important barriers to reproduction. Additionally, (Holland 1992) suggested that morphological differences were more observable as the magnitude of barriers and distance increased, but the variation required many variables to adequately capture, implying only very subtle morphological differentiation between putatively distinct populations. That study concluded that </w:t>
-      </w:r>
-      <w:r>
-        <w:rPr>
-          <w:i/>
-        </w:rPr>
-        <w:t>E. marmorata</w:t>
-      </w:r>
-      <w:r>
-        <w:rPr/>
-        <w:t xml:space="preserve"> is best classified as three distinct species: a northern species, souther species, and a Columbia Basin species. This classification is similar to that of Seeliger (1945), except elevated to the species level and without recognition of a distinct Baja species.</w:t>
-      </w:r>
-    </w:p>
-    <w:p>
-      <w:pPr>
-        <w:pStyle w:val="Normal"/>
-        <w:rPr/>
-      </w:pPr>
-      <w:r>
-        <w:rPr/>
-        <w:t xml:space="preserve">More recently, the phylogeography of </w:t>
-      </w:r>
-      <w:r>
-        <w:rPr>
-          <w:i/>
-        </w:rPr>
-        <w:t>E. marmorata</w:t>
-      </w:r>
-      <w:r>
-        <w:rPr/>
-        <w:t xml:space="preserve"> and the possibility of cryptic diversity was investigated using molecular data (Spinks and Shaffer 2005; Spinks, Thomson, and Shaffer 2010; Spinks, Thomson, and Bradley Shaffer 2014). Based on mitochondrial DNA, Spinks and Shaffer (2005) recognized four subclades within </w:t>
-      </w:r>
-      <w:r>
-        <w:rPr>
-          <w:i/>
-        </w:rPr>
-        <w:t>E. marmorata</w:t>
-      </w:r>
-      <w:r>
-        <w:rPr/>
-        <w:t xml:space="preserve">, a northern clade, a San Joaquin Valley clade, a Santa Barbara clade, and a southern clade. Analyses with nuclear DNA (Spinks, Thomson, and Shaffer 2010) with single-nucleotide polymorphism (SNP) data suggest a primarily north–south division in </w:t>
-      </w:r>
-      <w:r>
-        <w:rPr>
-          <w:i/>
-        </w:rPr>
-        <w:t>E. marmorata</w:t>
-      </w:r>
-      <w:r>
-        <w:rPr/>
-        <w:t>, although the dataset differs in the location of this break point. These studies discussed the potential taxonomic implications of their results, with Spinks, Thomson, and Bradley Shaffer (2014) going so far as to strongly advocate for the recognition of at least two species (</w:t>
-      </w:r>
-      <w:r>
-        <w:rPr>
-          <w:i/>
-        </w:rPr>
-        <w:t>E. marmorata</w:t>
-      </w:r>
-      <w:r>
-        <w:rPr/>
-        <w:t xml:space="preserve"> and </w:t>
-      </w:r>
-      <w:r>
-        <w:rPr>
-          <w:i/>
-        </w:rPr>
-        <w:t>E. pallida</w:t>
-      </w:r>
-      <w:r>
-        <w:rPr/>
-        <w:t xml:space="preserve">), and a possible third based on populations in Baja California. However, they did not discuss in detail the morphological characters that would help to diagnose these species beyond those specified by Seeliger (1945). Given that these characters are somewhat variable within the proposed species, and that Holland (1992) described shell shape variation that might be consistent with this taxonomy, a geometric morphometric analysis of shell shape might provide a reliable way to diagnose groups (whether species or subspecies) within </w:t>
-      </w:r>
-      <w:r>
-        <w:rPr>
-          <w:i/>
-        </w:rPr>
-        <w:t>E. marmorata</w:t>
-      </w:r>
-      <w:r>
-        <w:rPr/>
-        <w:t>.</w:t>
-      </w:r>
-    </w:p>
-    <w:p>
-      <w:pPr>
-        <w:pStyle w:val="Normal"/>
-        <w:rPr/>
-      </w:pPr>
-      <w:r>
-        <w:rPr/>
-        <w:t xml:space="preserve">In this study, we attempt to estimate the best classification scheme of </w:t>
-      </w:r>
-      <w:r>
-        <w:rPr>
-          <w:i/>
-        </w:rPr>
-        <w:t>E. marmorata</w:t>
-      </w:r>
-      <w:r>
-        <w:rPr/>
-        <w:t xml:space="preserve"> based on variation in plastral (ventral shell) shape in order to determine whether this character is consistent with any of the past divisions based on other morphological features or molecular data. We use the plastron …</w:t>
-      </w:r>
-    </w:p>
-    <w:p>
-      <w:pPr>
-        <w:pStyle w:val="Normal"/>
-        <w:rPr/>
-      </w:pPr>
-      <w:r>
-        <w:rPr/>
-        <w:t xml:space="preserve">Because of unclear geographic boundaries between subgroups of </w:t>
-      </w:r>
-      <w:r>
-        <w:rPr>
-          <w:i/>
-        </w:rPr>
-        <w:t>E. marmorata</w:t>
-      </w:r>
-      <w:r>
-        <w:rPr/>
-        <w:t xml:space="preserve">, we compare multiple hypotheses of morphologically– and molecularly–based classification. We hypothesize that if morphological variation corresponds to class assignment, then it should be possible to determine the best classification hypothesis of </w:t>
-      </w:r>
-      <w:r>
-        <w:rPr>
-          <w:i/>
-        </w:rPr>
-        <w:t>E. marmorata</w:t>
-      </w:r>
-      <w:r>
-        <w:rPr/>
-        <w:t xml:space="preserve"> from amongst multiple candidate hypotheses. However, if morphological variation does not correspond to any of the standing hypothesis, then supervised learning model generalization performance will be poor.</w:t>
-      </w:r>
-    </w:p>
-    <w:p>
-      <w:pPr>
-        <w:pStyle w:val="Heading1"/>
-        <w:rPr/>
-      </w:pPr>
-      <w:bookmarkStart w:id="6" w:name="materials-and-methods"/>
-      <w:bookmarkEnd w:id="6"/>
-      <w:r>
-        <w:rPr/>
-        <w:t>Materials and Methods</w:t>
+        <w:t xml:space="preserve"> museum specimens. These specimens are a subset of those included in Angielczyk and Sheets (2007), Angielczyk, Feldman, and Miller (2011), and Angielczyk and Feldman (2013), essentially representing the adult individuals included in those papers. We chose to focus on adults because significant changes in plastron shape occur over the course of ontogeny in </w:t>
+      </w:r>
+      <w:r>
+        <w:rPr>
+          <w:i/>
+        </w:rPr>
+        <w:t>E. mamorata</w:t>
+      </w:r>
+      <w:r>
+        <w:rPr/>
+        <w:t xml:space="preserve"> and other emydines (Angielczyk and Feldman 2013).</w:t>
+      </w:r>
+    </w:p>
+    <w:p>
+      <w:pPr>
+        <w:pStyle w:val="Normal"/>
+        <w:rPr/>
+      </w:pPr>
+      <w:r>
+        <w:rPr/>
+        <w:t>We assigned a classification to each specimen for the different binning schemes based on geographic occurrence data recorded in museum collection archives. When precise latitude and longitude information were not available we estimated them from locality information. Because Spinks and Shaffer (2005), Spinks, Thomson, and Shaffer (2010), and Spinks, Thomson, and Bradley Shaffer (2014) did not use vouchered specimens we were not able to example the sample individuals. Therefore our specimen classifications were based solely on the geographic information, not explicit assignment in previous studies. Because the exact barriers between different biogeographic regions are unknown and unclear, we represented each hypothesis with two schemes for a total of six different schemes. The schemes differed based on where geographic boundaries were assigned. This changes the classification of certain individuals near the boundaries between groups, providing a test of the robustness of the classification schemes.</w:t>
+      </w:r>
+    </w:p>
+    <w:p>
+      <w:pPr>
+        <w:pStyle w:val="Normal"/>
+        <w:rPr/>
+      </w:pPr>
+      <w:r>
+        <w:rPr/>
+        <w:t xml:space="preserve">Following previous work on plastron variation (Angielczyk and Sheets 2007; Angielczyk, Feldman, and Miller 2011; Angielczyk and Feldman 2013), we used TpsDig 2.04 (Rohlf 2005) to digitize 19 landmarks (Fig. [fig:plastra]). Seventeen of the landmarks are at the endpoints or intersection of the keratinous plastral scutes that cover the platron. Twelve of the landmarks were symmetrical across the axis of symmetry and, in order to prevent issues related to degrees of freedom and other similar concerns (Klingenberg, Barluenga, and Meyer 2002), we reflected these landmarks across the axis of symmetry (i.e. midline) prior to analysis and used the average position of each symmetrical pair. In cases where damage or incompleteness prevented symmetric landmarks from being determined, we used only the single member of the pair. We conducted all subsequent analyses on the resulting “half” plastra. We superimposed the plastral landmark configurations using generalized Procrustes analysis (Dryden and Mardia 1998), after which, we calculated the principal components (PC) of shape using the </w:t>
+      </w:r>
+      <w:r>
+        <w:rPr>
+          <w:rStyle w:val="VerbatimChar"/>
+        </w:rPr>
+        <w:t>shapes</w:t>
+      </w:r>
+      <w:r>
+        <w:rPr/>
+        <w:t xml:space="preserve"> package for R ([CSL BIBLIOGRAPHIC DATA ERROR: reference "2013" not found.]; [CSL BIBLIOGRAPHIC DATA ERROR: reference "Dryden2013" not found.]).</w:t>
       </w:r>
     </w:p>
     <w:p>
@@ -475,100 +573,34 @@
         <w:pStyle w:val="Heading2"/>
         <w:rPr/>
       </w:pPr>
-      <w:bookmarkStart w:id="7" w:name="materials-and-methods"/>
-      <w:bookmarkStart w:id="8" w:name="specimens-sampling-morphometrics"/>
-      <w:bookmarkEnd w:id="7"/>
+      <w:bookmarkStart w:id="8" w:name="machine-learning-analyses"/>
       <w:bookmarkEnd w:id="8"/>
       <w:r>
         <w:rPr/>
-        <w:t>Specimens, sampling, morphometrics</w:t>
-      </w:r>
-    </w:p>
-    <w:p>
-      <w:pPr>
-        <w:pStyle w:val="Normal"/>
-        <w:rPr/>
-      </w:pPr>
-      <w:bookmarkStart w:id="9" w:name="specimens-sampling-morphometrics"/>
+        <w:t>Machine learning analyses</w:t>
+      </w:r>
+    </w:p>
+    <w:p>
+      <w:pPr>
+        <w:pStyle w:val="Heading3"/>
+        <w:rPr/>
+      </w:pPr>
+      <w:bookmarkStart w:id="9" w:name="machine-learning-analyses"/>
+      <w:bookmarkStart w:id="10" w:name="unsupervised-learning"/>
       <w:bookmarkEnd w:id="9"/>
-      <w:r>
-        <w:rPr/>
-        <w:t xml:space="preserve">We collected landmark-based morphometric data from 354 adult </w:t>
-      </w:r>
-      <w:r>
-        <w:rPr>
-          <w:i/>
-        </w:rPr>
-        <w:t>E. marmorata</w:t>
-      </w:r>
-      <w:r>
-        <w:rPr/>
-        <w:t xml:space="preserve"> museum specimens. These specimens are a subset of those included in Angielczyk and Sheets (2007), Angielczyk, Feldman, and Miller (2011), and Angielczyk and Feldman (2013) and represents adult individuals. We chose to focus on adults because significant changes in plastron shape occur over the course of ontogeny in </w:t>
-      </w:r>
-      <w:r>
-        <w:rPr>
-          <w:i/>
-        </w:rPr>
-        <w:t>E. mamorata</w:t>
-      </w:r>
-      <w:r>
-        <w:rPr/>
-        <w:t xml:space="preserve"> and other emydines (Angielczyk and Feldman 2013).</w:t>
-      </w:r>
-    </w:p>
-    <w:p>
-      <w:pPr>
-        <w:pStyle w:val="Normal"/>
-        <w:rPr/>
-      </w:pPr>
-      <w:r>
-        <w:rPr/>
-        <w:t xml:space="preserve">We assigned a classification to each specimen for the different binning schemes based on geographic occurrence data recorded in museum collection archives. When precise latitude and longitude information were not available we estimated them from locality information. Because the specimens sampled to obtain the genetic data used to define the subclades were not available for study, all specimen classifications were based solely on the geographic information, not explicit assignment in previous studies. Because the exact barriers between different biogeographic regions are unknown and unclear, we represented each hypothesis with two different schemes; we compared a total of six different schemes. The schemes differed based on where geographic boundaries were assigned. This changes how certain individuals were assigned two one of the groups within in hypothesis such as which of the three morphologically defined groups, which of the four mitochondrially defined groups, and so on. Following previous work on plastron variation (Angielczyk and Sheets 2007; Angielczyk, Feldman, and Miller 2011; Angielczyk and Feldman 2013), we used TpsDig 2.04 (Rohlf 2005) to digitize 19 landmarks (Fig. [fig:plastra]). Seventeen of the landmarks are at the endpoints or intersection of the keratinous plastral scutes that cover the platron. Twelve of the landmarks were symmetrical across the axis of symmetry and, in order to prevent issues surrounding degrees of freedom and other similar concerns (Klingenberg, Barluenga, and Meyer 2002), we reflected these landmarks across the axis of symmetry (i.e. midline) prior to analysis and used the average position of each symmetrical pair. In cases where damage or incompleteness prevented symmetric landmarks from being determined, we used only the single member of the pair. We conducted all subsequent analyses on the resulting “half” plastra. We superimposed the plastral landmark configurations using generalized Procrustes analysis (Dryden and Mardia 1998), after which, we calculated the principal components (PC) of shape using the </w:t>
-      </w:r>
-      <w:r>
-        <w:rPr>
-          <w:rStyle w:val="VerbatimChar"/>
-        </w:rPr>
-        <w:t>shapes</w:t>
-      </w:r>
-      <w:r>
-        <w:rPr/>
-        <w:t xml:space="preserve"> package for R ([CSL BIBLIOGRAPHIC DATA ERROR: reference "2013" not found.]; [CSL BIBLIOGRAPHIC DATA ERROR: reference "Dryden2013" not found.]).</w:t>
-      </w:r>
-    </w:p>
-    <w:p>
-      <w:pPr>
-        <w:pStyle w:val="Heading2"/>
-        <w:rPr/>
-      </w:pPr>
-      <w:bookmarkStart w:id="10" w:name="machine-learning-analyses"/>
       <w:bookmarkEnd w:id="10"/>
       <w:r>
         <w:rPr/>
-        <w:t>Machine learning analyses</w:t>
-      </w:r>
-    </w:p>
-    <w:p>
-      <w:pPr>
-        <w:pStyle w:val="Heading3"/>
-        <w:rPr/>
-      </w:pPr>
-      <w:bookmarkStart w:id="11" w:name="machine-learning-analyses"/>
-      <w:bookmarkStart w:id="12" w:name="unsupervised-learning"/>
+        <w:t>Unsupervised learning</w:t>
+      </w:r>
+    </w:p>
+    <w:p>
+      <w:pPr>
+        <w:pStyle w:val="Normal"/>
+        <w:rPr/>
+      </w:pPr>
+      <w:bookmarkStart w:id="11" w:name="unsupervised-learning"/>
       <w:bookmarkEnd w:id="11"/>
-      <w:bookmarkEnd w:id="12"/>
-      <w:r>
-        <w:rPr/>
-        <w:t>Unsupervised learning</w:t>
-      </w:r>
-    </w:p>
-    <w:p>
-      <w:pPr>
-        <w:pStyle w:val="Normal"/>
-        <w:rPr/>
-      </w:pPr>
-      <w:bookmarkStart w:id="13" w:name="unsupervised-learning"/>
-      <w:bookmarkEnd w:id="13"/>
       <w:r>
         <w:rPr/>
         <w:t xml:space="preserve">In order to preserve the relationship between all landmark configurations in shape space, we measured the dissimilarity between observations using Kendall’s Riemannian shape distance or </w:t>
@@ -679,133 +711,257 @@
         <w:pStyle w:val="Heading3"/>
         <w:rPr/>
       </w:pPr>
-      <w:bookmarkStart w:id="14" w:name="supervised-learning"/>
+      <w:bookmarkStart w:id="12" w:name="supervised-learning"/>
+      <w:bookmarkEnd w:id="12"/>
+      <w:r>
+        <w:rPr/>
+        <w:t>Supervised learning</w:t>
+      </w:r>
+    </w:p>
+    <w:p>
+      <w:pPr>
+        <w:pStyle w:val="Normal"/>
+        <w:rPr/>
+      </w:pPr>
+      <w:bookmarkStart w:id="13" w:name="supervised-learning"/>
+      <w:bookmarkEnd w:id="13"/>
+      <w:r>
+        <w:rPr/>
+        <w:t>We used three different supervised learning, or classification, approaches: linear discriminate analysis, multinomial logistic regression, and random forests. Linear discriminate analysis, also known as canonical variate analysis, is commonly used in studies of geometric morphometric data (Zelditch, Swiderski, and Sheets 2004; Mitteroecker and Bookstein 2011). The other two methods, however, are not. In all cases, the optimal number of PCs used as predictors was chosen via maximum within-sample AUC value, explained below.</w:t>
+      </w:r>
+    </w:p>
+    <w:p>
+      <w:pPr>
+        <w:pStyle w:val="Normal"/>
+        <w:rPr/>
+      </w:pPr>
+      <w:r>
+        <w:rPr/>
+        <w:t>Linear discriminate analysis (LDA) attempts to find a linear combination of predictors that best model two or more classes. LDA is very similar to PCA except that instead of finding the linear combination of features that maximize the amount of explained variance in the data, LDA maximizes the differences between classes. The results of this analysis produces a transformation matrix by which the original features can be transformed to reflect the best discrimination between the classes. In this study, we applied LDA to the eigenscores from a subset of the total number of PCs, ranging from two to 6 in increasing order of complexity. In total, this produced nine different LDA scaling matrices.</w:t>
+      </w:r>
+    </w:p>
+    <w:p>
+      <w:pPr>
+        <w:pStyle w:val="Normal"/>
+        <w:rPr/>
+      </w:pPr>
+      <w:r>
+        <w:rPr/>
+        <w:t>Multinomial logistic regression is an extension of logistic regression, where instead of a binary response there are three or more response classes (Venables and Ripley 2002). Similar to the odds ratios calculated from the coefficients of a logistic regression, the relative risk of a classification can be determined from the coefficients of the model.</w:t>
+      </w:r>
+    </w:p>
+    <w:p>
+      <w:pPr>
+        <w:pStyle w:val="Normal"/>
+        <w:rPr/>
+      </w:pPr>
+      <w:r>
+        <w:rPr/>
+        <w:t>Random forest models are an extension of classification and regression trees (CART) (Breiman et al. 1984; Breiman 2001). The goal of CARTs is to use a series of different features (i.e. predictors) to estimate the class of an observation. In top-down induction of decision trees for each member of a given set of predictor variables, attribute value tests are used to estimate the differences between classes. This process, called recursive partitioning, is then repeated on each subset. The recursion continues until the resulting observations all share the same class or no more meaningful partitions are possible. The resulting model is a tree structure by which observations are classified at each intersection via the estimated cutoff points from the attribute tests made during model fitting. In a random forest model, many CARTs are built from a random subsample of both the features and the observations (specimens). This process is then repeated many times and the parameters of the final model are chosen as the mode of estimates from the distribution of CARTs (Breiman 2001). In addition to classifying the observations, this procedure allows for the features to be ranked in order of importance. This is a generally useful property for studies in which the goal is to describe and model the differences between classes and the relative importance of different predictors.</w:t>
+      </w:r>
+    </w:p>
+    <w:p>
+      <w:pPr>
+        <w:pStyle w:val="Normal"/>
+        <w:rPr/>
+      </w:pPr>
+      <w:r>
+        <w:rPr/>
+        <w:t xml:space="preserve">In this analysis, we used 1000 subtrees to estimate the random forest model parameters. We estimated the best set of predictors necessary for each classification scheme using a recursive feature selection algorithm, and we chose the optimal number of PCs to include based on the AUC of the model. Following the backwards selection algorithm implemented in </w:t>
+      </w:r>
+      <w:r>
+        <w:rPr>
+          <w:rStyle w:val="VerbatimChar"/>
+        </w:rPr>
+        <w:t>caret</w:t>
+      </w:r>
+      <w:r>
+        <w:rPr/>
+        <w:t xml:space="preserve"> ([CSL BIBLIOGRAPHIC DATA ERROR: reference "KuhnMAN2013" not found.]), the maximum number of features were included in the initial model, their importance ranked, and the AUC of the model calculated. The lowest ranked feature was then removed, and the AUC of the model recalculated. This was repeated until only one feature, remained. Because PCs were kept in order of importance and not in relation to the amount of variance each PC described, the PCs are not included in the order of ascending eigenvalue.</w:t>
+      </w:r>
+    </w:p>
+    <w:p>
+      <w:pPr>
+        <w:pStyle w:val="Normal"/>
+        <w:rPr/>
+      </w:pPr>
+      <w:r>
+        <w:rPr/>
+        <w:t>In classification studies, such as this one, a common metric of performance is area under the receiver operating characteristic curve (AUC). AUC is an estimate of the relationship between the false positive and true positive rates, as opposed to just the true positive rate (accuracy). This relationship is especially useful in cases such as this study where misclassification needs to be minimized just as much as an accurate classification must be obtained. AUC ranges between 0.5 and 1, with 0.5 indicating classification no better than random and 1 indicating perfect classification (Hastie, Tibshirani, and Friedman 2009).</w:t>
+      </w:r>
+    </w:p>
+    <w:p>
+      <w:pPr>
+        <w:pStyle w:val="Normal"/>
+        <w:rPr/>
+      </w:pPr>
+      <w:r>
+        <w:rPr/>
+        <w:t>The standard AUC calculation is defined for binary classifications, however in our application there are multiple categories. The alternative calculation that we used follows an all-against-one strategy where the individual AUC values for each class versus all others are averaged to produce a multiclass AUC (Hand and Till 2001). To estimate confidence intervals on the out-of-sample AUC values, we performed a nonparametric bootstrap in which the true and estimated classifications were resampled with replacement. This was done 1000 times.</w:t>
+      </w:r>
+    </w:p>
+    <w:p>
+      <w:pPr>
+        <w:pStyle w:val="Normal"/>
+        <w:rPr/>
+      </w:pPr>
+      <w:r>
+        <w:rPr/>
+        <w:t>The ultimate measure of model fit is accurately predicting the values of unobserved samples (Hastie, Tibshirani, and Friedman 2009; Kuhn and Johnson 2013). Within-sample performance is inherently biased upwards, so model evaluation requires overcoming this bias. With very large sample sizes, as in this study, part of the sample can be used as the “training set” and the remainder acts as the “testing set.” The former is used for fitting the model where as the later is used for measuring model performance, a process called model generalization. In this analysis, we used 75% of samples as the training set while the remaining 25% were used as the testing set.</w:t>
+      </w:r>
+    </w:p>
+    <w:p>
+      <w:pPr>
+        <w:pStyle w:val="Normal"/>
+        <w:rPr/>
+      </w:pPr>
+      <w:r>
+        <w:rPr/>
+        <w:t>It is common for some out of sample observations to be misclassified. This misclassification may be due to the model not accurately representing shape variance, systematic differences between the training and test sets, or systematic differences between the accurately and inaccurately classified samples. Testing and training sets are determined completely at random within each class and with respect to shape. Results were not effected by the individual specimen class assignments to the testing or training sets.</w:t>
+      </w:r>
+    </w:p>
+    <w:p>
+      <w:pPr>
+        <w:pStyle w:val="Normal"/>
+        <w:rPr/>
+      </w:pPr>
+      <w:r>
+        <w:rPr/>
+        <w:t xml:space="preserve">To determine if there were systematic differences in plastron shape between the correctly and incorrectly classified samples, we used a permutation test to estimate if the dissimilarity between the correctly and incorrectly classified individuals was significantly greater than random. The group labels were permuted 1000 times and the distance between the new centroids was calculated. The number of permutations less than the empirical difference divided by 1000 gives a </w:t>
+      </w:r>
+      <w:r>
+        <w:rPr>
+          <w:i/>
+        </w:rPr>
+        <w:t>p</w:t>
+      </w:r>
+      <w:r>
+        <w:rPr/>
+        <w:t>-value for the test. Significant results indicate that correctly and incorrectly classified specimens are systematically different. This was done only for classes where there were 10 or more observations.</w:t>
+      </w:r>
+    </w:p>
+    <w:p>
+      <w:pPr>
+        <w:pStyle w:val="Heading2"/>
+        <w:rPr/>
+      </w:pPr>
+      <w:bookmarkStart w:id="14" w:name="comparison-with-clear-cut-example"/>
       <w:bookmarkEnd w:id="14"/>
       <w:r>
         <w:rPr/>
-        <w:t>Supervised learning</w:t>
-      </w:r>
-    </w:p>
-    <w:p>
-      <w:pPr>
-        <w:pStyle w:val="Normal"/>
-        <w:rPr/>
-      </w:pPr>
-      <w:bookmarkStart w:id="15" w:name="supervised-learning"/>
+        <w:t>Comparison with clear-cut example</w:t>
+      </w:r>
+    </w:p>
+    <w:p>
+      <w:pPr>
+        <w:pStyle w:val="Normal"/>
+        <w:rPr/>
+      </w:pPr>
+      <w:bookmarkStart w:id="15" w:name="comparison-with-clear-cut-example"/>
       <w:bookmarkEnd w:id="15"/>
       <w:r>
         <w:rPr/>
-        <w:t>We used three different supervised learning, or classification, approaches: linear discriminate analysis, multinomial logistic regression, and random forests. Linear discriminate analysis, also known as canonical variate analysis, is commonly used in studies of geometric morphometric data (Zelditch, Swiderski, and Sheets 2004; Mitteroecker and Bookstein 2011). The other two methods, however, are not. In all cases, the optimal number of PCs used as predictors was chosen via maximum within-sample AUC value, explained below.</w:t>
-      </w:r>
-    </w:p>
-    <w:p>
-      <w:pPr>
-        <w:pStyle w:val="Normal"/>
-        <w:rPr/>
-      </w:pPr>
-      <w:r>
-        <w:rPr/>
-        <w:t>Linear discriminate analysis (LDA) attempts to find a linear combination of predictors that best model two or more classes. LDA is very similar to PCA except that instead of finding the linear combination of features that maximize the amount of explained variance in the data, LDA maximizes the differences between classes. The results of this analysis produces a transformation matrix by which the original features can be transformed to reflect the best discrimination between the classes. In this study, we applied LDA to the eigenscores from a subset of the total number of PCs, ranging from two to 6 in increasing order of complexity. In total, this produced nine different LDA scaling matrices.</w:t>
-      </w:r>
-    </w:p>
-    <w:p>
-      <w:pPr>
-        <w:pStyle w:val="Normal"/>
-        <w:rPr/>
-      </w:pPr>
-      <w:r>
-        <w:rPr/>
-        <w:t>Multinomial logistic regression is an extension of logistic regression, where instead of a binary response there are three or more response classes (Venables and Ripley 2002). Similar to the odds ratios calculated from the coefficients of a logistic regression, the relative risk of a classification can be determined from the coefficients of the model.</w:t>
-      </w:r>
-    </w:p>
-    <w:p>
-      <w:pPr>
-        <w:pStyle w:val="Normal"/>
-        <w:rPr/>
-      </w:pPr>
-      <w:r>
-        <w:rPr/>
-        <w:t>Random forest models are an extension of classification and regression trees (CART) (Breiman et al. 1984; Breiman 2001). The goal of CARTs is to use a series of different features (i.e. predictors) to estimate the class of an observation. In top-down induction of decision trees for each member of a given set of predictor variables, attribute value tests are used to estimate the differences between classes. This process, called recursive partitioning, is then repeated on each subset. The recursion continues until the resulting observations all share the same class or no more meaningful partitions are possible. The resulting model is a tree structure by which observations are classified at each intersection via the estimated cutoff points from the attribute tests made during model fitting. In a random forest model, many CARTs are built from a random subsample of both the features and the observations (specimens). This process is then repeated many times and the parameters of the final model are chosen as the mode of estimates from the distribution of CARTs (Breiman 2001). In addition to classifying the observations, this procedure allows for the features to be ranked in order of importance. This is a generally useful property for studies in which the goal is to describe and model the differences between classes and the relative importance of different predictors.</w:t>
-      </w:r>
-    </w:p>
-    <w:p>
-      <w:pPr>
-        <w:pStyle w:val="Normal"/>
-        <w:rPr/>
-      </w:pPr>
-      <w:r>
-        <w:rPr/>
-        <w:t xml:space="preserve">In this analysis, we used 1000 subtrees to estimate the random forest model parameters. We estimated the best set of predictors necessary for each classification scheme was estimated using a recursive feature selection algorithm, and we chose the optimal number of PCs to include based on the AUC of the model. Following the backwards selection algorithm implemented in </w:t>
-      </w:r>
-      <w:r>
-        <w:rPr>
-          <w:rStyle w:val="VerbatimChar"/>
-        </w:rPr>
-        <w:t>caret</w:t>
-      </w:r>
-      <w:r>
-        <w:rPr/>
-        <w:t xml:space="preserve"> ([CSL BIBLIOGRAPHIC DATA ERROR: reference "KuhnMAN2013" not found.]), the maximum number of features were included in the initial model, their importance ranked, and the AUC of the model calculated. The lowest ranked feature was then removed, and the AUC of the model recalculated. This was repeated until only one feature, remained. Because PCs were kept in order of importance and not in relation to the amount of variance each PC described, these means that the PCs are not included in the order of ascending eigenvalue.</w:t>
-      </w:r>
-    </w:p>
-    <w:p>
-      <w:pPr>
-        <w:pStyle w:val="Normal"/>
-        <w:rPr/>
-      </w:pPr>
-      <w:r>
-        <w:rPr/>
-        <w:t>In classification studies, such as this one, a common metric of performance is area under the receiver operating characteristic curve (AUC). AUC is an estimate of the relationship between the false positive and true positive rates, as opposed to just the true positive rate (accuracy). This relationship is especially useful in cases where misclassification needs to be minimized just as much as accurate classification, as in this study. AUC ranges between 0.5 and 1, with 0.5 indicating classification no better than random and 1 indicating perfect classification (Hastie, Tibshirani, and Friedman 2009).</w:t>
-      </w:r>
-    </w:p>
-    <w:p>
-      <w:pPr>
-        <w:pStyle w:val="Normal"/>
-        <w:rPr/>
-      </w:pPr>
-      <w:r>
-        <w:rPr/>
-        <w:t>The standard AUC calculation is defined for binary classifications, however in this application there are multiple categories. The alternative calculation that we used follows an all-against-one strategy where the individual AUC values for each class versus all others are averaged to produce a multiclass AUC (Hand and Till 2001). To estimate confidence intervals on the out-of-sample AUC values, we performed a nonparametric bootstrap in which the true and estimated classifications were resampled with replacement. This was done 1000 times.</w:t>
-      </w:r>
-    </w:p>
-    <w:p>
-      <w:pPr>
-        <w:pStyle w:val="Normal"/>
-        <w:rPr/>
-      </w:pPr>
-      <w:r>
-        <w:rPr/>
-        <w:t>The ultimate measure of model fit is accurately predicting the values of unobserved samples (Hastie, Tibshirani, and Friedman 2009; Kuhn and Johnson 2013). Within-sample performance is inherently biased upwards, so model evaluation requires overcoming this bias. With very large sample sizes, as in this study, part of the sample can be used as the “training set” and the remainder acts as the “testing set.” The former is used for fitting the model where as the later is used for measuring model performance, and this process is called model generalization. In this analysis, we used 75% of samples as the training set while the remaining 25% were used as the testing set.</w:t>
-      </w:r>
-    </w:p>
-    <w:p>
-      <w:pPr>
-        <w:pStyle w:val="Normal"/>
-        <w:rPr/>
-      </w:pPr>
-      <w:r>
-        <w:rPr/>
-        <w:t>It is common for some out of sample observations to be misclassified. This misclassification may be due to the model not accurately representing shape variance, systematic differences between the training and test sets, or systematic differences between the accurately and inaccurately classified samples. Testing and training sets are determined completely at random within each class and with respect to shape. Results were not effected by changes in testing or training set assignment.</w:t>
-      </w:r>
-    </w:p>
-    <w:p>
-      <w:pPr>
-        <w:pStyle w:val="Normal"/>
-        <w:rPr/>
-      </w:pPr>
-      <w:r>
-        <w:rPr/>
-        <w:t xml:space="preserve">To determine if there were systematic differences between the correctly and incorrectly classified samples, we used a permutation test to estimate if the dissimilarity between the correctly and incorrectly classified individuals were significantly different from random. The group labels were permuted 1000 times and the distance between the new centroids was calculated. The number of permutations less than the empirical difference divided by 1000 gives a </w:t>
-      </w:r>
-      <w:r>
-        <w:rPr>
-          <w:i/>
-        </w:rPr>
-        <w:t>p</w:t>
-      </w:r>
-      <w:r>
-        <w:rPr/>
-        <w:t>-value for the test. Significant results indicate that correctly and incorrectly classified specimens are systematically different. This was done only for classes where there were 10 or more observations.</w:t>
+        <w:t xml:space="preserve">In addition to the above analysis of classification schemes of </w:t>
+      </w:r>
+      <w:r>
+        <w:rPr>
+          <w:i/>
+        </w:rPr>
+        <w:t>E. marmorata/pallida</w:t>
+      </w:r>
+      <w:r>
+        <w:rPr/>
+        <w:t xml:space="preserve">, we applied the above approach to a selection of seven morphologically distinct species. This additional analysis was done in order to confirm the efficacy of our supervised learning approach. The seven species analyzed were </w:t>
+      </w:r>
+      <w:r>
+        <w:rPr>
+          <w:i/>
+        </w:rPr>
+        <w:t>Emys blandigii</w:t>
+      </w:r>
+      <w:r>
+        <w:rPr/>
+        <w:t xml:space="preserve">, </w:t>
+      </w:r>
+      <w:r>
+        <w:rPr>
+          <w:i/>
+        </w:rPr>
+        <w:t>Terrapene coahuila</w:t>
+      </w:r>
+      <w:r>
+        <w:rPr/>
+        <w:t xml:space="preserve">, </w:t>
+      </w:r>
+      <w:r>
+        <w:rPr>
+          <w:i/>
+        </w:rPr>
+        <w:t>Clemmys guttata</w:t>
+      </w:r>
+      <w:r>
+        <w:rPr/>
+        <w:t xml:space="preserve">, </w:t>
+      </w:r>
+      <w:r>
+        <w:rPr>
+          <w:i/>
+        </w:rPr>
+        <w:t>Glyptemys insculpta</w:t>
+      </w:r>
+      <w:r>
+        <w:rPr/>
+        <w:t xml:space="preserve">, </w:t>
+      </w:r>
+      <w:r>
+        <w:rPr>
+          <w:i/>
+        </w:rPr>
+        <w:t>Glyptemys muhlenbergii</w:t>
+      </w:r>
+      <w:r>
+        <w:rPr/>
+        <w:t xml:space="preserve">, </w:t>
+      </w:r>
+      <w:r>
+        <w:rPr>
+          <w:i/>
+        </w:rPr>
+        <w:t>Emys orbicularis</w:t>
+      </w:r>
+      <w:r>
+        <w:rPr/>
+        <w:t xml:space="preserve">, and </w:t>
+      </w:r>
+      <w:r>
+        <w:rPr>
+          <w:i/>
+        </w:rPr>
+        <w:t>Terrapene ornata</w:t>
+      </w:r>
+      <w:r>
+        <w:rPr/>
+        <w:t xml:space="preserve"> with a total of XXX specimens analyzed in total.</w:t>
+      </w:r>
+    </w:p>
+    <w:p>
+      <w:pPr>
+        <w:pStyle w:val="Normal"/>
+        <w:rPr/>
+      </w:pPr>
+      <w:r>
+        <w:rPr/>
+        <w:t xml:space="preserve">As with the </w:t>
+      </w:r>
+      <w:r>
+        <w:rPr>
+          <w:i/>
+        </w:rPr>
+        <w:t>E. marmorata/pallida</w:t>
+      </w:r>
+      <w:r>
+        <w:rPr/>
+        <w:t xml:space="preserve"> analysis, we analyzed plastron shape variation. The support for a seven category classification scheme was evaluated using random forest, linear discriminate analysis, and multinomial logistic regression where the number of PCs used as predictors ranged from 2 to 11. Data was split into training and testing sets and model performance for both sets was evaluated using the AUC metric.</w:t>
       </w:r>
     </w:p>
     <w:p>
@@ -853,7 +1009,7 @@
       </w:r>
       <w:r>
         <w:rPr/>
-        <w:t>ap]). Because of this, we assert that this means that there is no means of naturally partitioning plastron shape into distinct subgroups with out reference to external information.</w:t>
+        <w:t>ap]). Because of this, we assert that there is no means of naturally partitioning plastron shape into distinct subgroups with out reference to external information.</w:t>
       </w:r>
     </w:p>
     <w:p>
@@ -897,7 +1053,7 @@
       </w:r>
       <w:r>
         <w:rPr/>
-        <w:t>mp]). This means that the variance describing the differences between the classes does not align with the major axes of variance (i.e. the PCs). This result would be the case if variation between classes was extremely fine grained and not a part of the principal form or function of the plastron, which makes sense given that the plastron is involved in both protection and hydrodynamics and not necessarily mate choice (Germano and Bury 2009; Holland 1992; Lubcke and Wilson 2007; Rivera 2008). Moreover, this result is congruous with the results from the AUC–based model selection for the multinomial logistic regression and LDA models.</w:t>
+        <w:t>mp]). This means that the variance describing the differences between the classes does not align with the major axes of variance (i.e. the PCs). Such a result is expected if variation between classes was extremely fine grained and not a part of the principal form or function of the plastron. Moreover, this result is congruous with the results from the AUC–based model selection for the multinomial logistic regression and LDA models.</w:t>
       </w:r>
     </w:p>
     <w:p>
@@ -952,11 +1108,45 @@
     </w:p>
     <w:p>
       <w:pPr>
+        <w:pStyle w:val="Heading2"/>
+        <w:rPr/>
+      </w:pPr>
+      <w:bookmarkStart w:id="22" w:name="comparison-with-clear-cut-example-1"/>
+      <w:bookmarkEnd w:id="22"/>
+      <w:r>
+        <w:rPr/>
+        <w:t>Comparison with clear-cut example</w:t>
+      </w:r>
+    </w:p>
+    <w:p>
+      <w:pPr>
+        <w:pStyle w:val="Normal"/>
+        <w:rPr/>
+      </w:pPr>
+      <w:bookmarkStart w:id="23" w:name="comparison-with-clear-cut-example-1"/>
+      <w:bookmarkEnd w:id="23"/>
+      <w:r>
+        <w:rPr/>
+        <w:t>In contrast with the above results, the analysis of the supplemental seven species dataset demonstrates near perfect classification of the both the in-sample and out-of-sample datasets (Table [tab:second</w:t>
+      </w:r>
+      <w:r>
+        <w:rPr>
+          <w:vertAlign w:val="subscript"/>
+        </w:rPr>
+        <w:t>r</w:t>
+      </w:r>
+      <w:r>
+        <w:rPr/>
+        <w:t>es]). These results demonstrate that if there were strong distinctions between the states of the classification schemes, the methods used here would be able to recover this.</w:t>
+      </w:r>
+    </w:p>
+    <w:p>
+      <w:pPr>
         <w:pStyle w:val="Heading1"/>
         <w:rPr/>
       </w:pPr>
-      <w:bookmarkStart w:id="22" w:name="discussion"/>
-      <w:bookmarkEnd w:id="22"/>
+      <w:bookmarkStart w:id="24" w:name="discussion"/>
+      <w:bookmarkEnd w:id="24"/>
       <w:r>
         <w:rPr/>
         <w:t>Discussion</w:t>
@@ -967,8 +1157,8 @@
         <w:pStyle w:val="Normal"/>
         <w:rPr/>
       </w:pPr>
-      <w:bookmarkStart w:id="23" w:name="discussion"/>
-      <w:bookmarkEnd w:id="23"/>
+      <w:bookmarkStart w:id="25" w:name="discussion"/>
+      <w:bookmarkEnd w:id="25"/>
       <w:r>
         <w:rPr/>
         <w:t xml:space="preserve">The results of this study indicate that there is no clear grouping of </w:t>
@@ -991,17 +1181,27 @@
       </w:pPr>
       <w:r>
         <w:rPr/>
-        <w:t>The unsupervised learning results indicate only a single group of observations being optimal is congruous with the results from the generalizations of the supervised learning models. The classification schemes used in the supervised learning models correspond, loosely, to unsupervised learning solutions with multiple groups. Because unsupervised learning solutions with multiple groups are poor descriptors of the observed variation, it is important to see this generally supported by the supervised learning results.</w:t>
-      </w:r>
-    </w:p>
-    <w:p>
-      <w:pPr>
-        <w:pStyle w:val="Normal"/>
-        <w:rPr/>
-      </w:pPr>
-      <w:r>
-        <w:rPr/>
-        <w:t>The results from fitting the various supervised learning models to each of the classification scheme generally shows that no one scheme is “best.” Possible explanations include that the genetic differentiation is not associated with plastral change and/or that local selective pressures (e.g. from hydrological regime) ocerwhelm morphological differentiation. Another possibility (explored below) is that the classification schemes themselves do not represent significant evolutionary lineages.</w:t>
+        <w:t>The unsupervised learning results indicate only a single group of observations being optimal, which is congruous with the results from the generalizations of the supervised learning models. The classification schemes used in the supervised learning models correspond, loosely, to unsupervised learning solutions with multiple groups. Because unsupervised learning solutions with multiple groups are poor descriptors of the observed variation, it is important to see this generally supported by the supervised learning results.</w:t>
+      </w:r>
+    </w:p>
+    <w:p>
+      <w:pPr>
+        <w:pStyle w:val="Normal"/>
+        <w:rPr/>
+      </w:pPr>
+      <w:r>
+        <w:rPr/>
+        <w:t xml:space="preserve">The results from fitting the various supervised learning models to each of the classification schemes generally shows that no one scheme is “best.” Possible explanations include that the genetic differentiation is not associated with plastron shape variation and/or that local selective pressures (e.g. from hydrological regime) overwhelm morphological differentiation. This makes sense given that the plastron is involved in both protection and hydrodynamics, and not necessary mate choice (Rivera 2008; Rivera and Stayton 2011; Stayton 2011; Rivera et al. 2014) and that shell shape in </w:t>
+      </w:r>
+      <w:r>
+        <w:rPr>
+          <w:i/>
+        </w:rPr>
+        <w:t>E. marmorata</w:t>
+      </w:r>
+      <w:r>
+        <w:rPr/>
+        <w:t xml:space="preserve"> is known to vary among populations inhabiting water bodies with different flow regimes (Holland 1992; Lubcke and Wilson 2007; Germano and Bury 2009). Plastron shape does not seem to preserve a strong phylogenetic signal at the interspecific level in emydine turtles (Angielczyk, Feldman, and Miller 2011), and out current results suggest that this may be the case for phylogeographic signal within emydine species as well. Stated another way, plastron shape may be a poor morphological marker for phylogenetic and phylogeographic studies, despite the ease with which its shape can be quantified. A final possibility (explored below) is that the proposed classification schemes themselves do not represent significant evolutionary lineages.</w:t>
       </w:r>
     </w:p>
     <w:p>
@@ -1046,20 +1246,20 @@
         <w:pStyle w:val="Heading2"/>
         <w:rPr/>
       </w:pPr>
-      <w:bookmarkStart w:id="24" w:name="is-there-more-than-one-species-of-pacific-pond-turtle"/>
-      <w:bookmarkEnd w:id="24"/>
-      <w:r>
-        <w:rPr/>
-        <w:t>Is there more than one species of Pacific Pond Turtle?</w:t>
-      </w:r>
-    </w:p>
-    <w:p>
-      <w:pPr>
-        <w:pStyle w:val="Normal"/>
-        <w:rPr/>
-      </w:pPr>
-      <w:bookmarkStart w:id="25" w:name="is-there-more-than-one-species-of-pacific-pond-turtle"/>
-      <w:bookmarkEnd w:id="25"/>
+      <w:bookmarkStart w:id="26" w:name="is-there-more-than-one-species-of-western-pond-turtle"/>
+      <w:bookmarkEnd w:id="26"/>
+      <w:r>
+        <w:rPr/>
+        <w:t>Is there more than one species of Western Pond Turtle?</w:t>
+      </w:r>
+    </w:p>
+    <w:p>
+      <w:pPr>
+        <w:pStyle w:val="Normal"/>
+        <w:rPr/>
+      </w:pPr>
+      <w:bookmarkStart w:id="27" w:name="is-there-more-than-one-species-of-western-pond-turtle"/>
+      <w:bookmarkEnd w:id="27"/>
       <w:r>
         <w:rPr/>
         <w:t xml:space="preserve">The lack of morphological support for the distinctiveness of </w:t>
@@ -1072,7 +1272,17 @@
       </w:r>
       <w:r>
         <w:rPr/>
-        <w:t xml:space="preserve"> does not, on its own, preclude the recognition of this taxon. However, this apparent lack of congruence does prompt a reexamination of the methods and concepts that led to that taxonomic revision. In other words, before we can assess the significance of the non-diagnosablity, it is essential to evaluate the methods and concepts that led to taxonomic revision. Spinks, Thomson, and Bradley Shaffer (2014) elevated </w:t>
+        <w:t xml:space="preserve"> does not, on its own, preclude the recognition of this taxon. However, this apparent lack of congruence does prompt a reexamination of the methods and concepts that led to that taxonomic revision. In other words, before we can assess the significance of the morphological non-diagnosablity, it is essential to evaluate the methods and concepts that led to taxonomic revision.</w:t>
+      </w:r>
+    </w:p>
+    <w:p>
+      <w:pPr>
+        <w:pStyle w:val="Normal"/>
+        <w:rPr/>
+      </w:pPr>
+      <w:r>
+        <w:rPr/>
+        <w:t xml:space="preserve">Spinks, Thomson, and Bradley Shaffer (2014) elevated </w:t>
       </w:r>
       <w:r>
         <w:rPr>
@@ -1082,7 +1292,7 @@
       </w:r>
       <w:r>
         <w:rPr/>
-        <w:t xml:space="preserve"> based on a Bayesian species delimitation analysis of SNP data using BPP (Yang and Rannala 2010). However, Spinks, Thomson, and Bradley Shaffer (2014) did not heed the caveats about species delimitation methods raised by Carstens et al. (2013). In addition to specifically addressing the shortcomings of validation methods such as BPP that rely on guide trees and so “should be interpreted with caution,” Carstens et al. (2013) also strongly emphasize that “Inferences regarding species boundaries based on genetic data alone are likely inadequate, and species delimitation should be conducted with consideration of the life history, geographical distribution, morphology and behaviour (where applicable) of the focal system…” These caveats evoke the development of the Unified Species Concept (Dayrat 2005; De Queiroz 2007) and Integrative Taxonomy CITATIONS (Padial 2010), and other pluralist approaches to species delimitation. None of these considerations were brought to bear on the </w:t>
+        <w:t xml:space="preserve"> based on a Bayesian species delimitation analysis of SNP data using BPP (Yang and Rannala 2010). However, Spinks, Thomson, and Bradley Shaffer (2014) did not heed the caveats about species delimitation methods raised by Bryan C. Carstens et al. (2013). In addition to specifically addressing the shortcomings of validation methods such as BPP that rely on guide trees and so “should be interpreted with caution,” Bryan C. Carstens et al. (2013) also strongly emphasize that “Inferences regarding species boundaries based on genetic data alone are likely inadequate, and species delimitation should be conducted with consideration of the life history, geographical distribution, morphology and behaviour (where applicable) of the focal system…” These caveats evoke the development of the Unified Species Concept (Dayrat 2005; De Queiroz 2007), Integrative Taxonomy (Padial et al. 2010), and other pluralist approaches to species delimitation. None of these considerations were brought to bear on the </w:t>
       </w:r>
       <w:r>
         <w:rPr>
@@ -1102,7 +1312,37 @@
       </w:r>
       <w:r>
         <w:rPr/>
-        <w:t xml:space="preserve"> is a distinct species to be lacking in several aspects. For one, the natural history and geographical distribution of E. marmorata make the recognition of this taxon implausible. The data from Spinks, Thomson, and Bradley Shaffer (2014) show extensive introgression and admixture in Central California, which makes sense because there are no significant barriers to gene flow in this region. Combined with the well-demonstrated ability for testudinoid turtles, including emydids and even </w:t>
+        <w:t xml:space="preserve"> is a distinct species to be lacking.</w:t>
+      </w:r>
+    </w:p>
+    <w:p>
+      <w:pPr>
+        <w:pStyle w:val="Normal"/>
+        <w:rPr/>
+      </w:pPr>
+      <w:r>
+        <w:rPr/>
+        <w:t xml:space="preserve">In particular, the natural history and geographical distribution of </w:t>
+      </w:r>
+      <w:r>
+        <w:rPr>
+          <w:i/>
+        </w:rPr>
+        <w:t>E. marmorata</w:t>
+      </w:r>
+      <w:r>
+        <w:rPr/>
+        <w:t xml:space="preserve"> and </w:t>
+      </w:r>
+      <w:r>
+        <w:rPr>
+          <w:i/>
+        </w:rPr>
+        <w:t>E. pallida</w:t>
+      </w:r>
+      <w:r>
+        <w:rPr/>
+        <w:t xml:space="preserve"> make the recognition of these taxa implausible. The data from Spinks, Thomson, and Bradley Shaffer (2014) show extensive introgression and admixture in Central California, which is expected because there are no significant barriers to gene flow in this region. Combined with the well-demonstrated ability for testudinoid turtles, including emydids and even </w:t>
       </w:r>
       <w:r>
         <w:rPr>
@@ -1132,7 +1372,7 @@
       </w:r>
       <w:r>
         <w:rPr/>
-        <w:t xml:space="preserve"> could maintain their integrity. Because the geography, natural history, and demonstrated genetic admixture of </w:t>
+        <w:t xml:space="preserve"> could maintain their integrity in the face of such admixture. Because the geography, natural history, and demonstrated genetic admixture of </w:t>
       </w:r>
       <w:r>
         <w:rPr>
@@ -1152,7 +1392,7 @@
       </w:r>
       <w:r>
         <w:rPr/>
-        <w:t xml:space="preserve">, it is likely that the inability to classify the morphological data by proposed species is because </w:t>
+        <w:t xml:space="preserve">, we hypothesize that out inability to classify the morphological data by proposed species is because </w:t>
       </w:r>
       <w:r>
         <w:rPr>
@@ -1162,26 +1402,691 @@
       </w:r>
       <w:r>
         <w:rPr/>
-        <w:t xml:space="preserve"> is not a real species. We agree with Carstens et al. (2013) that “the inferences drawn from species delimitation studies should be conservative, for in most contexts it is better to fail to delimit species than it is to falsely delimit entities that do not represent actual evolutionary lineages.” Although we do not consider “</w:t>
-      </w:r>
-      <w:r>
-        <w:rPr>
-          <w:i/>
-        </w:rPr>
-        <w:t>E. pallida</w:t>
-      </w:r>
-      <w:r>
-        <w:rPr/>
-        <w:t>” to be a valid species, we do recognize that the genetic analysis of Spinks, Thomson, and Bradley Shaffer (2014) are extremely powerful and useful for delineating an Evolutionary Significant Unit or Distinct Population Segment that should be included in conservation management plans.</w:t>
-      </w:r>
-    </w:p>
-    <w:p>
-      <w:pPr>
-        <w:pStyle w:val="Normal"/>
-        <w:rPr/>
-      </w:pPr>
-      <w:r>
-        <w:rPr/>
+        <w:t xml:space="preserve"> is not a distinct species. We agree with Bryan C. Carstens et al. (2013) that “the inferences drawn from species delimitation studies should be conservative, for in most contexts it is better to fail to delimit species than it is to falsely delimit entities that do not represent actual evolutionary lineages.”</w:t>
+      </w:r>
+    </w:p>
+    <w:p>
+      <w:pPr>
+        <w:pStyle w:val="Normal"/>
+        <w:rPr/>
+      </w:pPr>
+      <w:r>
+        <w:rPr/>
+        <w:t xml:space="preserve">We fully agree with Spinks, Thomson, and Bradley Shaffer (2014) that </w:t>
+      </w:r>
+      <w:r>
+        <w:rPr>
+          <w:i/>
+        </w:rPr>
+        <w:t>E. marmorata</w:t>
+      </w:r>
+      <w:r>
+        <w:rPr/>
+        <w:t xml:space="preserve"> (</w:t>
+      </w:r>
+      <w:r>
+        <w:rPr>
+          <w:i/>
+        </w:rPr>
+        <w:t>sensu lato</w:t>
+      </w:r>
+      <w:r>
+        <w:rPr/>
+        <w:t>) is a species deserving of strong conservation efforts, we do not wish to trivialize this need. Moreover, the genetic diversity uncovered by the analysis of Spinks, Thomson, and Bradley Shaffer (2014) should be explicitly accounted for in any conservation plan. Given the apparent lack of morphological distinction, however, we consider that this diversity should be considered Evolutionary Significant Units or Distinct Population Segments instead of distinct species.</w:t>
+      </w:r>
+    </w:p>
+    <w:p>
+      <w:pPr>
+        <w:pStyle w:val="Normal"/>
+        <w:rPr/>
+      </w:pPr>
+      <w:r>
+        <w:rPr/>
+        <w:t xml:space="preserve">Finally, it is important to note that the data and analyses we present do not let us definitively say whether the apparent lack of morphological divergence within </w:t>
+      </w:r>
+      <w:r>
+        <w:rPr>
+          <w:i/>
+        </w:rPr>
+        <w:t>E. marmorata</w:t>
+      </w:r>
+      <w:r>
+        <w:rPr/>
+        <w:t xml:space="preserve"> truly reflects the presence of a single species, or if it is an artifact of plastron shape being a poor morphological marker for phylogenetic and phylogeographic divergences. Tests of both our preferred conclusion (</w:t>
+      </w:r>
+      <w:r>
+        <w:rPr>
+          <w:i/>
+        </w:rPr>
+        <w:t>E. marmorata</w:t>
+      </w:r>
+      <w:r>
+        <w:rPr/>
+        <w:t xml:space="preserve"> as a single species) and that Spinks, Thomson, and Bradley Shaffer (2014) should include additional tests of species delimitation using different methods and search for corroborating evidence as suggested by Bryan C. Carstens et al. (2013). From a morphological standpoint, support for the validity of “</w:t>
+      </w:r>
+      <w:r>
+        <w:rPr>
+          <w:i/>
+        </w:rPr>
+        <w:t>E. Pallida</w:t>
+      </w:r>
+      <w:r>
+        <w:rPr/>
+        <w:t xml:space="preserve">” may come from other aspects of morphology, such as carapace shape or other features that might be more informative. Lifewise, further investigation of the phylogeographic utility of plastron shape in other turtle species will help to clarify whether the lack of differentiation seen in </w:t>
+      </w:r>
+      <w:r>
+        <w:rPr>
+          <w:i/>
+        </w:rPr>
+        <w:t>E. marmoarata</w:t>
+      </w:r>
+      <w:r>
+        <w:rPr/>
+        <w:t xml:space="preserve"> is typical or an unusual case.</w:t>
+      </w:r>
+    </w:p>
+    <w:p>
+      <w:pPr>
+        <w:pStyle w:val="Heading1"/>
+        <w:rPr/>
+      </w:pPr>
+      <w:bookmarkStart w:id="28" w:name="acknowledgements"/>
+      <w:bookmarkEnd w:id="28"/>
+      <w:r>
+        <w:rPr/>
+        <w:t>Acknowledgements</w:t>
+      </w:r>
+    </w:p>
+    <w:p>
+      <w:pPr>
+        <w:pStyle w:val="Normal"/>
+        <w:rPr/>
+      </w:pPr>
+      <w:bookmarkStart w:id="29" w:name="acknowledgements"/>
+      <w:bookmarkEnd w:id="29"/>
+      <w:r>
+        <w:rPr/>
+        <w:t>Data collection for this project was supported in part by NSF DBI-0306158 (to KDA). G. Miller assisted with data collection and her participation in this research was supported by NSF REU DBI-0353797 (to R. Mooi of CAS). For access to emydine specimens, we thank: J. Vindum and R. Drewes (CAS); A. Resetar (FMNH); R. Feeney (LACM); C. Austin (LSUMNS); S. Sweet (MSE); J.McGuire and C. Conroy (MVZ); A. Wynn (NMNH); P. Collins (SBMNH); B. Hollingsworth (SDMNH); P. Holroyd (UCMP). We are grateful for S. Sweet for field assistance and the California Department of Fish and Game for permits.</w:t>
+      </w:r>
+    </w:p>
+    <w:p>
+      <w:pPr>
+        <w:pStyle w:val="Normal"/>
+        <w:rPr/>
+      </w:pPr>
+      <w:r>
+        <w:rPr/>
+        <w:t>[ht]</w:t>
+      </w:r>
+    </w:p>
+    <w:p>
+      <w:pPr>
+        <w:pStyle w:val="Normal"/>
+        <w:rPr/>
+      </w:pPr>
+      <w:r>
+        <w:rPr/>
+        <w:t>l | c c | c c | c c &amp; &amp; &amp;</w:t>
+      </w:r>
+    </w:p>
+    <w:p>
+      <w:pPr>
+        <w:pStyle w:val="Normal"/>
+        <w:rPr/>
+      </w:pPr>
+      <w:r>
+        <w:rPr/>
+        <w:t>Scheme &amp; Observed &amp; Generalized &amp; Observed &amp; Generalized &amp; Observed &amp; Geneeralized</w:t>
+      </w:r>
+    </w:p>
+    <w:p>
+      <w:pPr>
+        <w:pStyle w:val="Normal"/>
+        <w:rPr/>
+      </w:pPr>
+      <w:r>
+        <w:rPr/>
+        <w:t>Morph 1 &amp; 0.63 &amp; 0.73 &amp; 0.75 &amp; 0.79 &amp; 0.75 &amp; 0.80</w:t>
+      </w:r>
+    </w:p>
+    <w:p>
+      <w:pPr>
+        <w:pStyle w:val="Normal"/>
+        <w:rPr/>
+      </w:pPr>
+      <w:r>
+        <w:rPr/>
+        <w:t>Morph 2 &amp; 0.61 &amp; 0.58 &amp; 0.76 &amp; 0.77 &amp; 0.76 &amp; 0.77</w:t>
+      </w:r>
+    </w:p>
+    <w:p>
+      <w:pPr>
+        <w:pStyle w:val="Normal"/>
+        <w:rPr/>
+      </w:pPr>
+      <w:r>
+        <w:rPr/>
+        <w:t>Mito 1&amp; 0.63 &amp; 0.62 &amp; 0.75 &amp; 0.63 &amp; 0.75 &amp; 0.63</w:t>
+      </w:r>
+    </w:p>
+    <w:p>
+      <w:pPr>
+        <w:pStyle w:val="Normal"/>
+        <w:rPr/>
+      </w:pPr>
+      <w:r>
+        <w:rPr/>
+        <w:t>Mito 2 &amp; 0.77 &amp; 0.67 &amp; 0.80 &amp; 0.64 &amp; 0.80 &amp; 0.63</w:t>
+      </w:r>
+    </w:p>
+    <w:p>
+      <w:pPr>
+        <w:pStyle w:val="Normal"/>
+        <w:rPr/>
+      </w:pPr>
+      <w:r>
+        <w:rPr/>
+        <w:t>Mito 3 &amp; 0.56 &amp; 0.64 &amp; 0.71 &amp; 0.74 &amp; 0.71 &amp; 0.73</w:t>
+      </w:r>
+    </w:p>
+    <w:p>
+      <w:pPr>
+        <w:pStyle w:val="Normal"/>
+        <w:rPr/>
+      </w:pPr>
+      <w:r>
+        <w:rPr/>
+        <w:t>Nuclear &amp; 0.56 &amp; 0.67 &amp; 0.74 &amp; 0.62 &amp; 0.74 &amp; 0.77</w:t>
+      </w:r>
+    </w:p>
+    <w:p>
+      <w:pPr>
+        <w:pStyle w:val="Normal"/>
+        <w:rPr/>
+      </w:pPr>
+      <w:r>
+        <w:rPr/>
+      </w:r>
+    </w:p>
+    <w:p>
+      <w:pPr>
+        <w:pStyle w:val="Normal"/>
+        <w:rPr/>
+      </w:pPr>
+      <w:r>
+        <w:rPr/>
+        <w:t>[tab:comp]</w:t>
+      </w:r>
+    </w:p>
+    <w:p>
+      <w:pPr>
+        <w:pStyle w:val="Normal"/>
+        <w:rPr/>
+      </w:pPr>
+      <w:r>
+        <w:rPr/>
+        <w:t>l r r r Scheme &amp; RF &amp; MLR &amp; LDA</w:t>
+      </w:r>
+    </w:p>
+    <w:p>
+      <w:pPr>
+        <w:pStyle w:val="Normal"/>
+        <w:rPr/>
+      </w:pPr>
+      <w:r>
+        <w:rPr/>
+        <w:t xml:space="preserve">Morph 1 &amp; </w:t>
+      </w:r>
+      <w:r>
+        <w:rPr/>
+      </w:r>
+      <m:oMath xmlns:m="http://schemas.openxmlformats.org/officeDocument/2006/math"/>
+      <w:r>
+        <w:rPr/>
+        <w:t xml:space="preserve"> &amp; </w:t>
+      </w:r>
+      <w:r>
+        <w:rPr/>
+      </w:r>
+      <m:oMath xmlns:m="http://schemas.openxmlformats.org/officeDocument/2006/math"/>
+      <w:r>
+        <w:rPr/>
+        <w:t xml:space="preserve"> &amp; 1</w:t>
+      </w:r>
+    </w:p>
+    <w:p>
+      <w:pPr>
+        <w:pStyle w:val="Normal"/>
+        <w:rPr/>
+      </w:pPr>
+      <w:r>
+        <w:rPr/>
+        <w:t>Morph 2 &amp; 0.79 &amp; 0.55 &amp; 1</w:t>
+      </w:r>
+    </w:p>
+    <w:p>
+      <w:pPr>
+        <w:pStyle w:val="Normal"/>
+        <w:rPr/>
+      </w:pPr>
+      <w:r>
+        <w:rPr/>
+        <w:t>Mito 1 &amp; 0.89 &amp; 0.94 &amp; 1</w:t>
+      </w:r>
+    </w:p>
+    <w:p>
+      <w:pPr>
+        <w:pStyle w:val="Normal"/>
+        <w:rPr/>
+      </w:pPr>
+      <w:r>
+        <w:rPr/>
+        <w:t xml:space="preserve">Mito 2 &amp; 0.82 &amp; 0.57 &amp; </w:t>
+      </w:r>
+      <w:r>
+        <w:rPr/>
+      </w:r>
+      <m:oMath xmlns:m="http://schemas.openxmlformats.org/officeDocument/2006/math"/>
+    </w:p>
+    <w:p>
+      <w:pPr>
+        <w:pStyle w:val="Normal"/>
+        <w:rPr/>
+      </w:pPr>
+      <w:r>
+        <w:rPr/>
+        <w:t>Mito 3 &amp; 0.79 &amp; 0.69 &amp; 0.73</w:t>
+      </w:r>
+    </w:p>
+    <w:p>
+      <w:pPr>
+        <w:pStyle w:val="Normal"/>
+        <w:rPr/>
+      </w:pPr>
+      <w:r>
+        <w:rPr/>
+        <w:t>Nuclear &amp; 0.79 &amp; 0.96 &amp; 0.96</w:t>
+      </w:r>
+    </w:p>
+    <w:p>
+      <w:pPr>
+        <w:pStyle w:val="Normal"/>
+        <w:rPr/>
+      </w:pPr>
+      <w:r>
+        <w:rPr/>
+      </w:r>
+    </w:p>
+    <w:p>
+      <w:pPr>
+        <w:pStyle w:val="Normal"/>
+        <w:rPr/>
+      </w:pPr>
+      <w:r>
+        <w:rPr/>
+        <w:t>[tab:gen</w:t>
+      </w:r>
+      <w:r>
+        <w:rPr>
+          <w:vertAlign w:val="subscript"/>
+        </w:rPr>
+        <w:t>t</w:t>
+      </w:r>
+      <w:r>
+        <w:rPr/>
+        <w:t>ests]</w:t>
+      </w:r>
+    </w:p>
+    <w:p>
+      <w:pPr>
+        <w:pStyle w:val="Normal"/>
+        <w:rPr/>
+      </w:pPr>
+      <w:r>
+        <w:rPr/>
+        <w:t>l | l r r r Scheme &amp; Class &amp; RF &amp; MLR &amp; LDA</w:t>
+      </w:r>
+    </w:p>
+    <w:p>
+      <w:pPr>
+        <w:pStyle w:val="Normal"/>
+        <w:rPr/>
+      </w:pPr>
+      <w:r>
+        <w:rPr/>
+        <w:t xml:space="preserve"> </w:t>
+      </w:r>
+      <w:r>
+        <w:rPr/>
+        <w:t>&amp; CCR &amp; 0.77 &amp; 1.00 &amp; 1.00</w:t>
+      </w:r>
+    </w:p>
+    <w:p>
+      <w:pPr>
+        <w:pStyle w:val="Normal"/>
+        <w:rPr/>
+      </w:pPr>
+      <w:r>
+        <w:rPr/>
+        <w:t>&amp; marm &amp; 0.87 &amp; 0.93 &amp; 1.00</w:t>
+      </w:r>
+    </w:p>
+    <w:p>
+      <w:pPr>
+        <w:pStyle w:val="Normal"/>
+        <w:rPr/>
+      </w:pPr>
+      <w:r>
+        <w:rPr/>
+        <w:t xml:space="preserve"> </w:t>
+      </w:r>
+      <w:r>
+        <w:rPr/>
+        <w:t>&amp; CCR &amp; 0.88 &amp; 1.00 &amp; 1.00</w:t>
+      </w:r>
+    </w:p>
+    <w:p>
+      <w:pPr>
+        <w:pStyle w:val="Normal"/>
+        <w:rPr/>
+      </w:pPr>
+      <w:r>
+        <w:rPr/>
+        <w:t>&amp; marm &amp; 1.00 &amp; 1.00 &amp; 0.98</w:t>
+      </w:r>
+    </w:p>
+    <w:p>
+      <w:pPr>
+        <w:pStyle w:val="Normal"/>
+        <w:rPr/>
+      </w:pPr>
+      <w:r>
+        <w:rPr/>
+        <w:t xml:space="preserve"> </w:t>
+      </w:r>
+      <w:r>
+        <w:rPr/>
+        <w:t>&amp; CCR &amp; 0.94 &amp; 0.99 &amp; 0.98</w:t>
+      </w:r>
+    </w:p>
+    <w:p>
+      <w:pPr>
+        <w:pStyle w:val="Normal"/>
+        <w:rPr/>
+      </w:pPr>
+      <w:r>
+        <w:rPr/>
+        <w:t>&amp; marm &amp; 0.99 &amp; 0.98 &amp; 0.47</w:t>
+      </w:r>
+    </w:p>
+    <w:p>
+      <w:pPr>
+        <w:pStyle w:val="Normal"/>
+        <w:rPr/>
+      </w:pPr>
+      <w:r>
+        <w:rPr/>
+        <w:t xml:space="preserve"> </w:t>
+      </w:r>
+      <w:r>
+        <w:rPr/>
+        <w:t>&amp; marm &amp; 0.85 &amp; 0.97 &amp; 0.96</w:t>
+      </w:r>
+    </w:p>
+    <w:p>
+      <w:pPr>
+        <w:pStyle w:val="Normal"/>
+        <w:rPr/>
+      </w:pPr>
+      <w:r>
+        <w:rPr/>
+        <w:t>&amp; pall &amp; 0.94 &amp; 1.00 &amp; 1.00</w:t>
+      </w:r>
+    </w:p>
+    <w:p>
+      <w:pPr>
+        <w:pStyle w:val="Normal"/>
+        <w:rPr/>
+      </w:pPr>
+      <w:r>
+        <w:rPr/>
+        <w:t xml:space="preserve"> </w:t>
+      </w:r>
+      <w:r>
+        <w:rPr/>
+        <w:t>&amp; 1 &amp; 0.40 &amp; 0.92 &amp; 0.90</w:t>
+      </w:r>
+    </w:p>
+    <w:p>
+      <w:pPr>
+        <w:pStyle w:val="Normal"/>
+        <w:rPr/>
+      </w:pPr>
+      <w:r>
+        <w:rPr/>
+        <w:t>&amp; 3 &amp; 0.97 &amp; 0.99 &amp; 1.00</w:t>
+      </w:r>
+    </w:p>
+    <w:p>
+      <w:pPr>
+        <w:pStyle w:val="Normal"/>
+        <w:rPr/>
+      </w:pPr>
+      <w:r>
+        <w:rPr/>
+        <w:t xml:space="preserve"> </w:t>
+      </w:r>
+      <w:r>
+        <w:rPr/>
+        <w:t>&amp; marm &amp; 1.00 &amp; 1.00 &amp; 1.00</w:t>
+      </w:r>
+    </w:p>
+    <w:p>
+      <w:pPr>
+        <w:pStyle w:val="Normal"/>
+        <w:rPr/>
+      </w:pPr>
+      <w:r>
+        <w:rPr/>
+        <w:t>&amp; pall &amp; 0.99 &amp; 1.00 &amp; 1.00</w:t>
+      </w:r>
+    </w:p>
+    <w:p>
+      <w:pPr>
+        <w:pStyle w:val="Normal"/>
+        <w:rPr/>
+      </w:pPr>
+      <w:r>
+        <w:rPr/>
+      </w:r>
+    </w:p>
+    <w:p>
+      <w:pPr>
+        <w:pStyle w:val="Normal"/>
+        <w:rPr/>
+      </w:pPr>
+      <w:r>
+        <w:rPr/>
+        <w:t>[tab:miss</w:t>
+      </w:r>
+      <w:r>
+        <w:rPr>
+          <w:vertAlign w:val="subscript"/>
+        </w:rPr>
+        <w:t>t</w:t>
+      </w:r>
+      <w:r>
+        <w:rPr/>
+        <w:t>ests]</w:t>
+      </w:r>
+    </w:p>
+    <w:p>
+      <w:pPr>
+        <w:pStyle w:val="Normal"/>
+        <w:rPr/>
+      </w:pPr>
+      <w:r>
+        <w:rPr/>
+        <w:t>[ht] image [fig:plastra]</w:t>
+      </w:r>
+    </w:p>
+    <w:p>
+      <w:pPr>
+        <w:pStyle w:val="Normal"/>
+        <w:rPr/>
+      </w:pPr>
+      <w:r>
+        <w:rPr/>
+        <w:t>[ht] image [fig:gap]</w:t>
+      </w:r>
+    </w:p>
+    <w:p>
+      <w:pPr>
+        <w:pStyle w:val="Normal"/>
+        <w:rPr/>
+      </w:pPr>
+      <w:r>
+        <w:rPr/>
+        <w:t>[ht] image [fig:gap</w:t>
+      </w:r>
+      <w:r>
+        <w:rPr>
+          <w:vertAlign w:val="subscript"/>
+        </w:rPr>
+        <w:t>m</w:t>
+      </w:r>
+      <w:r>
+        <w:rPr/>
+        <w:t>ap]</w:t>
+      </w:r>
+    </w:p>
+    <w:p>
+      <w:pPr>
+        <w:pStyle w:val="Normal"/>
+        <w:rPr/>
+      </w:pPr>
+      <w:r>
+        <w:rPr/>
+        <w:t>[ht] image [fig:sel]</w:t>
+      </w:r>
+    </w:p>
+    <w:p>
+      <w:pPr>
+        <w:pStyle w:val="Normal"/>
+        <w:rPr/>
+      </w:pPr>
+      <w:r>
+        <w:rPr/>
+        <w:t>[ht] image [fig:var</w:t>
+      </w:r>
+      <w:r>
+        <w:rPr>
+          <w:vertAlign w:val="subscript"/>
+        </w:rPr>
+        <w:t>i</w:t>
+      </w:r>
+      <w:r>
+        <w:rPr/>
+        <w:t>mp]</w:t>
+      </w:r>
+    </w:p>
+    <w:p>
+      <w:pPr>
+        <w:pStyle w:val="Normal"/>
+        <w:rPr/>
+      </w:pPr>
+      <w:r>
+        <w:rPr/>
+        <w:t>[ht] image [fig:gen</w:t>
+      </w:r>
+      <w:r>
+        <w:rPr>
+          <w:vertAlign w:val="subscript"/>
+        </w:rPr>
+        <w:t>h</w:t>
+      </w:r>
+      <w:r>
+        <w:rPr/>
+        <w:t>ist]</w:t>
+      </w:r>
+    </w:p>
+    <w:p>
+      <w:pPr>
+        <w:pStyle w:val="Normal"/>
+        <w:rPr/>
+      </w:pPr>
+      <w:r>
+        <w:rPr/>
+        <w:t>[ht]</w:t>
+      </w:r>
+    </w:p>
+    <w:p>
+      <w:pPr>
+        <w:pStyle w:val="Normal"/>
+        <w:rPr/>
+      </w:pPr>
+      <w:r>
+        <w:rPr/>
+        <w:t>l r r r &amp; # predictors &amp; In-sample AUC &amp; Out-of-sample AUC</w:t>
+      </w:r>
+    </w:p>
+    <w:p>
+      <w:pPr>
+        <w:pStyle w:val="Normal"/>
+        <w:rPr/>
+      </w:pPr>
+      <w:r>
+        <w:rPr/>
+        <w:t>RF &amp; 11 &amp; 1.000 &amp; 0.999</w:t>
+      </w:r>
+    </w:p>
+    <w:p>
+      <w:pPr>
+        <w:pStyle w:val="Normal"/>
+        <w:rPr/>
+      </w:pPr>
+      <w:r>
+        <w:rPr/>
+        <w:t>MLR &amp; 6 &amp; 1.000 &amp; 0.998</w:t>
+      </w:r>
+    </w:p>
+    <w:p>
+      <w:pPr>
+        <w:pStyle w:val="Normal"/>
+        <w:rPr/>
+      </w:pPr>
+      <w:r>
+        <w:rPr/>
+        <w:t>LDA &amp; 10 &amp; 1.000 &amp; 1.000</w:t>
+      </w:r>
+    </w:p>
+    <w:p>
+      <w:pPr>
+        <w:pStyle w:val="Normal"/>
+        <w:rPr/>
+      </w:pPr>
+      <w:r>
+        <w:rPr/>
+      </w:r>
+    </w:p>
+    <w:p>
+      <w:pPr>
+        <w:pStyle w:val="Normal"/>
+        <w:rPr/>
+      </w:pPr>
+      <w:r>
+        <w:rPr/>
+        <w:t>[tab:second</w:t>
+      </w:r>
+      <w:r>
+        <w:rPr>
+          <w:vertAlign w:val="subscript"/>
+        </w:rPr>
+        <w:t>r</w:t>
+      </w:r>
+      <w:r>
+        <w:rPr/>
+        <w:t>es]</w:t>
       </w:r>
     </w:p>
     <w:p>
@@ -1303,6 +2208,26 @@
       </w:pPr>
       <w:r>
         <w:rPr/>
+        <w:t xml:space="preserve">Baird, S. F., and C. Girard. 1852. “Descriptions of new species of reptiles collected by the U.S. Exploring Expedition under the command of Capt. Charles Wilkes.” </w:t>
+      </w:r>
+      <w:r>
+        <w:rPr>
+          <w:i/>
+        </w:rPr>
+        <w:t>Proceedings of the National Academy of Sciences Philadelphia</w:t>
+      </w:r>
+      <w:r>
+        <w:rPr/>
+        <w:t xml:space="preserve"> 6: 174–177.</w:t>
+      </w:r>
+    </w:p>
+    <w:p>
+      <w:pPr>
+        <w:pStyle w:val="Normal"/>
+        <w:rPr/>
+      </w:pPr>
+      <w:r>
+        <w:rPr/>
         <w:t xml:space="preserve">Bauer, Aaron M., James F. Parham, Rafe M. Brown, Bryan L. Stuart, Lee Grismer, Theodore J. Papenfuss, W. Bohme, et al. 2000. “Availability of new Baysian-delimited gecko names and the importance of character-based species descriptions.” </w:t>
       </w:r>
       <w:r>
@@ -1519,6 +2444,38 @@
       </w:pPr>
       <w:r>
         <w:rPr/>
+        <w:t xml:space="preserve">Carstens, B. C., and T. A. Dewey. 2010. “Species Delimitation Using a Combined Coalescent and Information-Theoretic Approach: An Example from North American Myotis Bats.” </w:t>
+      </w:r>
+      <w:r>
+        <w:rPr>
+          <w:i/>
+        </w:rPr>
+        <w:t>Systematic Biology</w:t>
+      </w:r>
+      <w:r>
+        <w:rPr/>
+        <w:t xml:space="preserve"> 59 (4): 400–414. </w:t>
+      </w:r>
+      <w:hyperlink r:id="rId6">
+        <w:r>
+          <w:rPr>
+            <w:rStyle w:val="InternetLink"/>
+          </w:rPr>
+          <w:t>papers2://publication/doi/10.1093/sysbio/syq024</w:t>
+        </w:r>
+      </w:hyperlink>
+      <w:r>
+        <w:rPr/>
+        <w:t>.</w:t>
+      </w:r>
+    </w:p>
+    <w:p>
+      <w:pPr>
+        <w:pStyle w:val="Normal"/>
+        <w:rPr/>
+      </w:pPr>
+      <w:r>
+        <w:rPr/>
         <w:t xml:space="preserve">Carstens, Bryan C., Tara a Pelletier, Noah M. Reid, and Jordan D. Satler. 2013. “How to fail at species delimitation.” </w:t>
       </w:r>
       <w:r>
@@ -1531,7 +2488,7 @@
         <w:rPr/>
         <w:t xml:space="preserve"> 22 (17) (sep): 4369–83. doi:10.1111/mec.12413. </w:t>
       </w:r>
-      <w:hyperlink r:id="rId6">
+      <w:hyperlink r:id="rId7">
         <w:r>
           <w:rPr>
             <w:rStyle w:val="InternetLink"/>
@@ -1563,7 +2520,7 @@
         <w:rPr/>
         <w:t xml:space="preserve"> 59 (11) (nov): 2460–72. </w:t>
       </w:r>
-      <w:hyperlink r:id="rId7">
+      <w:hyperlink r:id="rId8">
         <w:r>
           <w:rPr>
             <w:rStyle w:val="InternetLink"/>
@@ -1635,7 +2592,7 @@
         <w:rPr/>
         <w:t xml:space="preserve"> 56 (6) (dec): 879–86. doi:10.1080/10635150701701083. </w:t>
       </w:r>
-      <w:hyperlink r:id="rId8">
+      <w:hyperlink r:id="rId9">
         <w:r>
           <w:rPr>
             <w:rStyle w:val="InternetLink"/>
@@ -1667,7 +2624,7 @@
         <w:rPr/>
         <w:t xml:space="preserve"> 25 (6) (dec): 695–701. doi:10.1111/j.1439-0426.2009.01329.x. </w:t>
       </w:r>
-      <w:hyperlink r:id="rId9">
+      <w:hyperlink r:id="rId10">
         <w:r>
           <w:rPr>
             <w:rStyle w:val="InternetLink"/>
@@ -1759,7 +2716,7 @@
         <w:rPr/>
         <w:t xml:space="preserve"> 22 (3) (mar): 388–98. doi:10.1006/mpev.2001.1070. </w:t>
       </w:r>
-      <w:hyperlink r:id="rId10">
+      <w:hyperlink r:id="rId11">
         <w:r>
           <w:rPr>
             <w:rStyle w:val="InternetLink"/>
@@ -1831,7 +2788,7 @@
         <w:rPr/>
         <w:t xml:space="preserve"> 86 (1) (aug): 11–33. doi:10.1111/j.1095-8312.2005.00518.x. </w:t>
       </w:r>
-      <w:hyperlink r:id="rId11">
+      <w:hyperlink r:id="rId12">
         <w:r>
           <w:rPr>
             <w:rStyle w:val="InternetLink"/>
@@ -1923,7 +2880,7 @@
         <w:rPr/>
         <w:t xml:space="preserve"> 43 (3) (jun): 916–35. doi:10.1016/j.ympev.2007.02.021. </w:t>
       </w:r>
-      <w:hyperlink r:id="rId12">
+      <w:hyperlink r:id="rId13">
         <w:r>
           <w:rPr>
             <w:rStyle w:val="InternetLink"/>
@@ -1983,6 +2940,38 @@
       </w:pPr>
       <w:r>
         <w:rPr/>
+        <w:t xml:space="preserve">Hausdorf, Bernhard, and Christian Hennig. 2010. “Species delimitation using dominant and codominant multilocus markers.” </w:t>
+      </w:r>
+      <w:r>
+        <w:rPr>
+          <w:i/>
+        </w:rPr>
+        <w:t>Systematic biology</w:t>
+      </w:r>
+      <w:r>
+        <w:rPr/>
+        <w:t xml:space="preserve"> 59 (5) (oct): 491–503. doi:10.1093/sysbio/syq039. </w:t>
+      </w:r>
+      <w:hyperlink r:id="rId14">
+        <w:r>
+          <w:rPr>
+            <w:rStyle w:val="InternetLink"/>
+          </w:rPr>
+          <w:t>http://www.ncbi.nlm.nih.gov/pubmed/20693311</w:t>
+        </w:r>
+      </w:hyperlink>
+      <w:r>
+        <w:rPr/>
+        <w:t>.</w:t>
+      </w:r>
+    </w:p>
+    <w:p>
+      <w:pPr>
+        <w:pStyle w:val="Normal"/>
+        <w:rPr/>
+      </w:pPr>
+      <w:r>
+        <w:rPr/>
         <w:t>Holland, Dan C. 1992. “Level and pattern in morphological variation: a phylogeographic study of the western pond turtle (Clemmys marmorata).” University of Southwestern Louisiana.</w:t>
       </w:r>
     </w:p>
@@ -1993,6 +2982,38 @@
       </w:pPr>
       <w:r>
         <w:rPr/>
+        <w:t xml:space="preserve">Huelsenbeck, John P., Peter Andolfatto, and Edna T. Huelsenbeck. 2011. “Structurama: bayesian inference of population structure.” </w:t>
+      </w:r>
+      <w:r>
+        <w:rPr>
+          <w:i/>
+        </w:rPr>
+        <w:t>Evolutionary bioinformatics online</w:t>
+      </w:r>
+      <w:r>
+        <w:rPr/>
+        <w:t xml:space="preserve"> 7 (jan): 55–9. doi:10.4137/EBO.S6761. </w:t>
+      </w:r>
+      <w:hyperlink r:id="rId15">
+        <w:r>
+          <w:rPr>
+            <w:rStyle w:val="InternetLink"/>
+          </w:rPr>
+          <w:t>http://www.pubmedcentral.nih.gov/articlerender.fcgi?artid=3118697\&amp;tool=pmcentrez\&amp;rendertype=abstract</w:t>
+        </w:r>
+      </w:hyperlink>
+      <w:r>
+        <w:rPr/>
+        <w:t>.</w:t>
+      </w:r>
+    </w:p>
+    <w:p>
+      <w:pPr>
+        <w:pStyle w:val="Normal"/>
+        <w:rPr/>
+      </w:pPr>
+      <w:r>
+        <w:rPr/>
         <w:t xml:space="preserve">Hunt, Gene. 2008. “Gradual or pulsed evolution: when should punctuational explanations be preferred?” </w:t>
       </w:r>
       <w:r>
@@ -2045,7 +3066,7 @@
         <w:rPr/>
         <w:t xml:space="preserve"> 16 (2) (mar): 81–121. doi:10.1112/blms/16.2.81. </w:t>
       </w:r>
-      <w:hyperlink r:id="rId13">
+      <w:hyperlink r:id="rId16">
         <w:r>
           <w:rPr>
             <w:rStyle w:val="InternetLink"/>
@@ -2137,7 +3158,7 @@
         <w:rPr/>
         <w:t xml:space="preserve"> 277 (1697) (oct): 3071–7. doi:10.1098/rspb.2010.0662. </w:t>
       </w:r>
-      <w:hyperlink r:id="rId14">
+      <w:hyperlink r:id="rId17">
         <w:r>
           <w:rPr>
             <w:rStyle w:val="InternetLink"/>
@@ -2229,7 +3250,7 @@
         <w:rPr/>
         <w:t xml:space="preserve"> 38 (1) (feb): 100–114. doi:10.1007/s11692-011-9109-8. </w:t>
       </w:r>
-      <w:hyperlink r:id="rId15">
+      <w:hyperlink r:id="rId18">
         <w:r>
           <w:rPr>
             <w:rStyle w:val="InternetLink"/>
@@ -2249,6 +3270,58 @@
       </w:pPr>
       <w:r>
         <w:rPr/>
+        <w:t xml:space="preserve">O’Meara, Brian C. 2010. “New heuristic methods for joint species delimitation and species tree inference.” </w:t>
+      </w:r>
+      <w:r>
+        <w:rPr>
+          <w:i/>
+        </w:rPr>
+        <w:t>Systematic biology</w:t>
+      </w:r>
+      <w:r>
+        <w:rPr/>
+        <w:t xml:space="preserve"> 59 (1) (jan): 59–73. doi:10.1093/sysbio/syp077. </w:t>
+      </w:r>
+      <w:hyperlink r:id="rId19">
+        <w:r>
+          <w:rPr>
+            <w:rStyle w:val="InternetLink"/>
+          </w:rPr>
+          <w:t>http://www.ncbi.nlm.nih.gov/pubmed/20525620</w:t>
+        </w:r>
+      </w:hyperlink>
+      <w:r>
+        <w:rPr/>
+        <w:t>.</w:t>
+      </w:r>
+    </w:p>
+    <w:p>
+      <w:pPr>
+        <w:pStyle w:val="Normal"/>
+        <w:rPr/>
+      </w:pPr>
+      <w:r>
+        <w:rPr/>
+        <w:t xml:space="preserve">Padial, Jose M., Aurelien Miralles, Ignacio De la Riva, and Miguel Vences. 2010. “The integrative future of taxonomy.” </w:t>
+      </w:r>
+      <w:r>
+        <w:rPr>
+          <w:i/>
+        </w:rPr>
+        <w:t>Frontiers in Zoology</w:t>
+      </w:r>
+      <w:r>
+        <w:rPr/>
+        <w:t xml:space="preserve"> 7 (16): 1–14.</w:t>
+      </w:r>
+    </w:p>
+    <w:p>
+      <w:pPr>
+        <w:pStyle w:val="Normal"/>
+        <w:rPr/>
+      </w:pPr>
+      <w:r>
+        <w:rPr/>
         <w:t xml:space="preserve">Parham, James F., Theodore J. Papenfuss, Peter Paul Van Dijk, Byron S. Wilson, Cristian Marte, Lourdes Rodriguez Schettino, and W. Brian Simison. 2013. “Genetic introgression and hybridization in Antillean freshwater turtles (Trachemys) revealed by coalescent analyses of mitochondrial and cloned nuclear markers.” </w:t>
       </w:r>
       <w:r>
@@ -2261,7 +3334,7 @@
         <w:rPr/>
         <w:t xml:space="preserve"> 67 (1) (apr): 176–87. doi:10.1016/j.ympev.2013.01.004. </w:t>
       </w:r>
-      <w:hyperlink r:id="rId16">
+      <w:hyperlink r:id="rId20">
         <w:r>
           <w:rPr>
             <w:rStyle w:val="InternetLink"/>
@@ -2293,7 +3366,7 @@
         <w:rPr/>
         <w:t xml:space="preserve"> 7 (jan): 121. doi:10.1186/1471-2148-7-121. </w:t>
       </w:r>
-      <w:hyperlink r:id="rId17">
+      <w:hyperlink r:id="rId21">
         <w:r>
           <w:rPr>
             <w:rStyle w:val="InternetLink"/>
@@ -2357,6 +3430,38 @@
       </w:pPr>
       <w:r>
         <w:rPr/>
+        <w:t xml:space="preserve">Pons, Joan, Timothy Barraclough, Jesus Gomez-Zurita, Anabela Cardoso, Daniel Duran, Steaphan Hazell, Sophien Kamoun, William Sumlin, and Alfried Vogler. 2006. “Sequence-Based Species Delimitation for the DNA Taxonomy of Undescribed Insects.” </w:t>
+      </w:r>
+      <w:r>
+        <w:rPr>
+          <w:i/>
+        </w:rPr>
+        <w:t>Systematic Biology</w:t>
+      </w:r>
+      <w:r>
+        <w:rPr/>
+        <w:t xml:space="preserve"> 55 (4) (aug): 595–609. doi:10.1080/10635150600852011. </w:t>
+      </w:r>
+      <w:hyperlink r:id="rId22">
+        <w:r>
+          <w:rPr>
+            <w:rStyle w:val="InternetLink"/>
+          </w:rPr>
+          <w:t>http://sysbio.oxfordjournals.org/cgi/doi/10.1080/10635150600852011</w:t>
+        </w:r>
+      </w:hyperlink>
+      <w:r>
+        <w:rPr/>
+        <w:t>.</w:t>
+      </w:r>
+    </w:p>
+    <w:p>
+      <w:pPr>
+        <w:pStyle w:val="Normal"/>
+        <w:rPr/>
+      </w:pPr>
+      <w:r>
+        <w:rPr/>
         <w:t xml:space="preserve">Rivera, Gabriel. 2008. “Ecomorphological variation in shell shape of the freshwater turtle Pseudemys concinna inhabiting different aquatic flow regimes.” </w:t>
       </w:r>
       <w:r>
@@ -2369,7 +3474,7 @@
         <w:rPr/>
         <w:t xml:space="preserve"> 48 (6) (dec): 769–87. doi:10.1093/icb/icn088. </w:t>
       </w:r>
-      <w:hyperlink r:id="rId18">
+      <w:hyperlink r:id="rId23">
         <w:r>
           <w:rPr>
             <w:rStyle w:val="InternetLink"/>
@@ -2389,6 +3494,70 @@
       </w:pPr>
       <w:r>
         <w:rPr/>
+        <w:t xml:space="preserve">Rivera, Gabriel, Joi N. Davis, James C. Godwin, and Dean C. Adams. 2014. “Repeatability of Habitat-Associated Divergence in Shell Shape of Turtles.” </w:t>
+      </w:r>
+      <w:r>
+        <w:rPr>
+          <w:i/>
+        </w:rPr>
+        <w:t>Evolutionary Biology</w:t>
+      </w:r>
+      <w:r>
+        <w:rPr/>
+        <w:t xml:space="preserve"> (jul): 29–37. doi:10.1007/s11692-013-9243-6. </w:t>
+      </w:r>
+      <w:hyperlink r:id="rId24">
+        <w:r>
+          <w:rPr>
+            <w:rStyle w:val="InternetLink"/>
+          </w:rPr>
+          <w:t>http://link.springer.com/10.1007/s11692-013-9243-6</w:t>
+        </w:r>
+      </w:hyperlink>
+      <w:r>
+        <w:rPr/>
+        <w:t>.</w:t>
+      </w:r>
+    </w:p>
+    <w:p>
+      <w:pPr>
+        <w:pStyle w:val="Normal"/>
+        <w:rPr/>
+      </w:pPr>
+      <w:r>
+        <w:rPr/>
+        <w:t xml:space="preserve">Rivera, Gabriel, and C. Tristan Stayton. 2011. “Finite element modeling of shell shape in the freshwater turtle Pseudemys concinna reveals a trade-off between mechanical strength and hydrodynamic efficiency.” </w:t>
+      </w:r>
+      <w:r>
+        <w:rPr>
+          <w:i/>
+        </w:rPr>
+        <w:t>Journal of morphology</w:t>
+      </w:r>
+      <w:r>
+        <w:rPr/>
+        <w:t xml:space="preserve"> 272 (10) (oct): 1192–203. doi:10.1002/jmor.10974. </w:t>
+      </w:r>
+      <w:hyperlink r:id="rId25">
+        <w:r>
+          <w:rPr>
+            <w:rStyle w:val="InternetLink"/>
+          </w:rPr>
+          <w:t>http://www.ncbi.nlm.nih.gov/pubmed/21630321</w:t>
+        </w:r>
+      </w:hyperlink>
+      <w:r>
+        <w:rPr/>
+        <w:t>.</w:t>
+      </w:r>
+    </w:p>
+    <w:p>
+      <w:pPr>
+        <w:pStyle w:val="Normal"/>
+        <w:rPr/>
+      </w:pPr>
+      <w:r>
+        <w:rPr/>
         <w:t>Rohlf, F. James. 2005. “TpsDig 2.04.”</w:t>
       </w:r>
     </w:p>
@@ -2411,7 +3580,7 @@
         <w:rPr/>
         <w:t xml:space="preserve"> 22 (8) (aug): 391–392. doi:10.1016/j.tree.2007.05.003. </w:t>
       </w:r>
-      <w:hyperlink r:id="rId19">
+      <w:hyperlink r:id="rId26">
         <w:r>
           <w:rPr>
             <w:rStyle w:val="InternetLink"/>
@@ -2463,7 +3632,7 @@
         <w:rPr/>
         <w:t xml:space="preserve"> (mar): n/a–n/a. doi:10.1111/mec.12736. </w:t>
       </w:r>
-      <w:hyperlink r:id="rId20">
+      <w:hyperlink r:id="rId27">
         <w:r>
           <w:rPr>
             <w:rStyle w:val="InternetLink"/>
@@ -2495,7 +3664,7 @@
         <w:rPr/>
         <w:t xml:space="preserve"> 19 (3) (feb): 542–56. doi:10.1111/j.1365-294X.2009.04451.x. </w:t>
       </w:r>
-      <w:hyperlink r:id="rId21">
+      <w:hyperlink r:id="rId28">
         <w:r>
           <w:rPr>
             <w:rStyle w:val="InternetLink"/>
@@ -2527,7 +3696,7 @@
         <w:rPr/>
         <w:t xml:space="preserve"> 14 (7) (jun): 2047–64. doi:10.1111/j.1365-294X.2005.02564.x. </w:t>
       </w:r>
-      <w:hyperlink r:id="rId22">
+      <w:hyperlink r:id="rId29">
         <w:r>
           <w:rPr>
             <w:rStyle w:val="InternetLink"/>
@@ -2563,7 +3732,7 @@
         <w:rPr/>
         <w:t xml:space="preserve"> 58 (1) (feb): 1–20. doi:10.1093/sysbio/syp005. </w:t>
       </w:r>
-      <w:hyperlink r:id="rId23">
+      <w:hyperlink r:id="rId30">
         <w:r>
           <w:rPr>
             <w:rStyle w:val="InternetLink"/>
@@ -2583,6 +3752,38 @@
       </w:pPr>
       <w:r>
         <w:rPr/>
+        <w:t xml:space="preserve">Stayton, C. Tristan. 2011. “Biomechanics on the half shell: functional performance influences patterns of morphological variation in the emydid turtle carapace.” </w:t>
+      </w:r>
+      <w:r>
+        <w:rPr>
+          <w:i/>
+        </w:rPr>
+        <w:t>Zoology (Jena, Germany)</w:t>
+      </w:r>
+      <w:r>
+        <w:rPr/>
+        <w:t xml:space="preserve"> 114 (4) (sep): 213–23. doi:10.1016/j.zool.2011.03.002. </w:t>
+      </w:r>
+      <w:hyperlink r:id="rId31">
+        <w:r>
+          <w:rPr>
+            <w:rStyle w:val="InternetLink"/>
+          </w:rPr>
+          <w:t>http://www.ncbi.nlm.nih.gov/pubmed/21820295</w:t>
+        </w:r>
+      </w:hyperlink>
+      <w:r>
+        <w:rPr/>
+        <w:t>.</w:t>
+      </w:r>
+    </w:p>
+    <w:p>
+      <w:pPr>
+        <w:pStyle w:val="Normal"/>
+        <w:rPr/>
+      </w:pPr>
+      <w:r>
+        <w:rPr/>
         <w:t xml:space="preserve">Stuart, Bryan L., Robert F. Inger, and Harold K. Voris. 2006. “High level of cryptic species diversity revealed by sympatric lineages of Southeast Asian forest frogs.” </w:t>
       </w:r>
       <w:r>
@@ -2595,7 +3796,7 @@
         <w:rPr/>
         <w:t xml:space="preserve"> 2 (3) (sep): 470–4. doi:10.1098/rsbl.2006.0505. </w:t>
       </w:r>
-      <w:hyperlink r:id="rId24">
+      <w:hyperlink r:id="rId32">
         <w:r>
           <w:rPr>
             <w:rStyle w:val="InternetLink"/>
@@ -2627,7 +3828,7 @@
         <w:rPr/>
         <w:t xml:space="preserve"> 11 (1) (jun): 113–126. doi:10.3161/150811009X465730. </w:t>
       </w:r>
-      <w:hyperlink r:id="rId25">
+      <w:hyperlink r:id="rId33">
         <w:r>
           <w:rPr>
             <w:rStyle w:val="InternetLink"/>
@@ -2659,7 +3860,7 @@
         <w:rPr/>
         <w:t xml:space="preserve"> 63 (2) (may): 411–423. doi:10.1111/1467-9868.00293. </w:t>
       </w:r>
-      <w:hyperlink r:id="rId26">
+      <w:hyperlink r:id="rId34">
         <w:r>
           <w:rPr>
             <w:rStyle w:val="InternetLink"/>
@@ -2691,7 +3892,7 @@
         <w:rPr/>
         <w:t xml:space="preserve"> (aug). doi:10.1073/pnas.1308588110. </w:t>
       </w:r>
-      <w:hyperlink r:id="rId27">
+      <w:hyperlink r:id="rId35">
         <w:r>
           <w:rPr>
             <w:rStyle w:val="InternetLink"/>
@@ -2743,7 +3944,7 @@
         <w:rPr/>
         <w:t xml:space="preserve"> 107 (20) (may): 9264–9. doi:10.1073/pnas.0913022107. </w:t>
       </w:r>
-      <w:hyperlink r:id="rId28">
+      <w:hyperlink r:id="rId36">
         <w:r>
           <w:rPr>
             <w:rStyle w:val="InternetLink"/>

</xml_diff>

<commit_message>
submitted to syst biol
</commit_message>
<xml_diff>
--- a/doc/out_turtle.docx
+++ b/doc/out_turtle.docx
@@ -39,37 +39,67 @@
       </w:pPr>
       <w:r>
         <w:rPr/>
-        <w:t xml:space="preserve">The turtle species </w:t>
-      </w:r>
-      <w:r>
-        <w:rPr>
-          <w:i/>
-        </w:rPr>
-        <w:t>Emys marmorata</w:t>
-      </w:r>
-      <w:r>
-        <w:rPr/>
-        <w:t xml:space="preserve"> has multiple competing hypotheses of how many subgroups are present based on morphology, mitochondrial, and nuclear information. We analyzed plastron shape variation across the entire range of </w:t>
-      </w:r>
-      <w:r>
-        <w:rPr>
-          <w:i/>
-        </w:rPr>
-        <w:t>Emys marmorata</w:t>
-      </w:r>
-      <w:r>
-        <w:rPr/>
-        <w:t xml:space="preserve"> in order to asses whether the observed morphological variation is congruent with any of the proposed classification schemes. We compared the predictive power of multiple (sub-)species classification schemes of </w:t>
-      </w:r>
-      <w:r>
-        <w:rPr>
-          <w:i/>
-        </w:rPr>
-        <w:t>Emys marmorata</w:t>
-      </w:r>
-      <w:r>
-        <w:rPr/>
-        <w:t xml:space="preserve"> using multiple supervised learning approaches, both unsupervised and supervised. Our results demonstrate that there is no congruence between any of the proposed classification schemes and pastron shape variation. This may be due to pastron shape variation reflecting local adaptation to, for example, hydrological regimes as opposed to correlating with mate choice.</w:t>
+        <w:t>We investigate the morphometric identification of cryptic species using machine-learning approaches by examining their implications for a recently proposed cryptic turtle species (</w:t>
+      </w:r>
+      <w:r>
+        <w:rPr>
+          <w:i/>
+        </w:rPr>
+        <w:t>Emys pallida</w:t>
+      </w:r>
+      <w:r>
+        <w:rPr/>
+        <w:t xml:space="preserve">). We collected landmark-based morphometric data from 354 adult </w:t>
+      </w:r>
+      <w:r>
+        <w:rPr>
+          <w:i/>
+        </w:rPr>
+        <w:t>E. marmorata/ “pallida”</w:t>
+      </w:r>
+      <w:r>
+        <w:rPr/>
+        <w:t xml:space="preserve"> museum specimens. We assigned a classification to each specimen for six different binning schemes based on geographic occurrence data recorded in museum collection archives. We used multiple machine learning methods, both unsupervised and supervised, to compare different classification hypotheses and asked whether it is possible to determine which amongst a set of classification hypotheses is best. In addition, we applied the above approach to a “clear-cut” example of seven unambiguously distinct species closely related to </w:t>
+      </w:r>
+      <w:r>
+        <w:rPr>
+          <w:i/>
+        </w:rPr>
+        <w:t>E. marmorata</w:t>
+      </w:r>
+      <w:r>
+        <w:rPr/>
+        <w:t xml:space="preserve">. The results of this study indicate that there is no clear grouping of </w:t>
+      </w:r>
+      <w:r>
+        <w:rPr>
+          <w:i/>
+        </w:rPr>
+        <w:t>E. marmorata/ “pallida”</w:t>
+      </w:r>
+      <w:r>
+        <w:rPr/>
+        <w:t xml:space="preserve"> based on plastron shape. In contrast, the analysis of the “clear-cut” example demonstrates a near perfect classification, which demonstrates that the methods can recover correct results when an appropriate signal exists. Explanations for the lack of grouping in </w:t>
+      </w:r>
+      <w:r>
+        <w:rPr>
+          <w:i/>
+        </w:rPr>
+        <w:t>E. marmorata</w:t>
+      </w:r>
+      <w:r>
+        <w:rPr/>
+        <w:t xml:space="preserve"> include that possibility that genetic differentiation is not associated with plastron shape variation below the species level and/or that local selective pressures (e.g., from hydrological regime) overwhelm morphological differentiation. A reconsideration of the methods used to delimit </w:t>
+      </w:r>
+      <w:r>
+        <w:rPr>
+          <w:i/>
+        </w:rPr>
+        <w:t>E. “pallida,”</w:t>
+      </w:r>
+      <w:r>
+        <w:rPr/>
+        <w:t xml:space="preserve"> the lack of barriers to gene flow, the strong evidence for widespread admixture between lineages, and the fact that plastron shape can be used to differentiate other emydine species suggest that its lack of diagnosability most likely reflects the non-distinctiveness of this proposed taxon.</w:t>
       </w:r>
     </w:p>
     <w:p>
@@ -113,7 +143,7 @@
       </w:pPr>
       <w:r>
         <w:rPr/>
-        <w:t>These considerations have sparked interest in whether geometric morphometric analyses can capture fine-scale variation that can be used for identifying cryptic species. Most such studies focus on using morphometrics to discover differences between taxa that were identified by other means (Polly 2003; Zelditch, Swiderski, and Sheets 2004; Gaubert et al. 2005; Gündüz et al. 2007; Polly 2007; Demandt and Bergek 2009). Additionally, there has been a fair amount of work on automated taxon identification and classification of taxa into groups (Baylac, Villemant, and Simbolotti 2003; Dobigny et al. 2003; MacLeod 2007; van den Brink and Bokma 2011). In cases where genetic data are ambiguous or lacking for many samples, morphometric approaches could help identify cryptic species. This would make the task of identifying and maintaining endangered or conserved groups much easier and could contribute to improved classifications of extinct taxa and populations.</w:t>
+        <w:t>These considerations have sparked interest in whether geometric morphometric analyses can capture fine-scale variation that can be used for identifying cryptic species. This would make the task of idetifying and maintaining endagered or conserved groups much easier and could contribute to improved classifications of extinct taxa and populations. Most such studies focus on using morphometrics to discover differences between taxa that were identified by other means (P.David Polly 2003; Zelditch, Swiderski, and Sheets 2004; Gaubert et al. 2005; Gündüz et al. 2007; P.David Polly 2007; Demandt and Bergek 2009). Additionally, there has been work on automated taxon identification and classification of taxa into groups (Baylac, Villemant, and Simbolotti 2003; Dobigny et al. 2003; MacLeod 2007; van den Brink and Bokma 2011).</w:t>
       </w:r>
     </w:p>
     <w:p>
@@ -147,27 +177,27 @@
       <w:bookmarkEnd w:id="3"/>
       <w:r>
         <w:rPr/>
-        <w:t>Machine learning is an extension of known statistical methodology (Hastie, Tibshirani, and Friedman 2009) that emphasizes high predictive accuracy and generality at the expense of the interpretability of individual parameters. The basic statistical mechanics are supplemented by randomization, sorting, and partitioning algorithms, along with the maximization or minimization of summary statistics, in order to best estimate a general model for all data, both sampled and unsampled (Hastie, Tibshirani, and Friedman 2009). Machine learning approaches have found use in medical research, epidemiology, economics and automated image identification such as handwritten zip codes (Hastie, Tibshirani, and Friedman 2009). The two major classes of machine learning methods are unsupervised and supervised learning. Unsupervised learning methods are used with unlabeled data where the underlying structure is estimated, and they are analogous to clustering and density estimation methods (Kaufman and Rousseeuw 1990). Supervised learning methods are used with labeled data where the final output of data is known and the rules for going from input to output are inferred. These are analogous to classification and regression models (Breiman et al. 1984). Out application of the alternative approaches used in this study illustrates only a sampling of the various previously-derived methods for clustering observations and fitting classification models.</w:t>
-      </w:r>
-    </w:p>
-    <w:p>
-      <w:pPr>
-        <w:pStyle w:val="Normal"/>
-        <w:rPr/>
-      </w:pPr>
-      <w:r>
-        <w:rPr/>
-        <w:t>Geometric morphometric approaches to identifying differences in morphological variation between different classes, including cryptic species, mostly have used methods like linear discriminate analysis and canonical variates analysis (Polly 2003; Zelditch, Swiderski, and Sheets 2004; Gaubert et al. 2005; Gündüz et al. 2007; Polly 2007; Francoy et al. 2009; Sztencel-Jabłonka, Jones, and BogdanowicZ 2009; Mitrovski-Bogdanovic et al. 2013). Because of their similarity to multivariate approaches like principle components analysis (PCA), these methods are comparatively straightforward ways of understanding the differences in morphology between classes. They also benefit from producing results that can be easily visualized, which aids in the interpretation and presentation of data and results. Most previous morphometric studies did not assess which amongst a set of alternative classification hypotheses was optimal. For example, studies such as those of Caumul and Polly (2005) and Polly (2007) focused on comparing different aspects of morphology and their fidelity to a classification scheme instead of comparing the fidelity of one aspect of morphology to multiple classification schemes. In this context, the study of Cardini et al. (2009) is noteworthy because they compared morphological variation in marmots at the population, regional, and species level and determined the fidelity of shape to divisions at each of these levels.</w:t>
-      </w:r>
-    </w:p>
-    <w:p>
-      <w:pPr>
-        <w:pStyle w:val="Normal"/>
-        <w:rPr/>
-      </w:pPr>
-      <w:r>
-        <w:rPr/>
-        <w:t>Here, we used multiple machine learning methods, both unsupervised and supervised, to compare different classification hypotheses. These methods provide different and unique advantages for understanding how to classify taxa, as well as the accuracy of the resulting classifications. Although machine learning methods such as neural networks have been applied to studying shape variation (Baylac, Villemant, and Simbolotti 2003; Dobigny et al. 2003; MacLeod 2007; van den Brink and Bokma 2011), including in the context of automated taxon identification and classification of groups, the number of cases remains limited. In the current study, we not only consider pure classification accuracy but also use a statistic of classification strength that reflects the rate at which taxa are both accurately and inaccurately classified.</w:t>
+        <w:t>Machine learning is an extension of known statistical methodology (Hastie, Tibshirani, and Friedman 2009) that emphasizes high predictive accuracy and generality at the expense of the interpretability of individual parameters. The basic statistical mechanics are supplemented by randomization, sorting, and partitioning algorithms, along with the maximization or minimization of summary statistics, in order to best estimate a general model for all data, both sampled and unsampled (Hastie, Tibshirani, and Friedman 2009). Machine learning approaches have found use in medical research, epidemiology, economics and automated image identification such as handwritten zip codes (Hastie, Tibshirani, and Friedman 2009). The two major classes of machine learning methods are unsupervised and supervised learning. Unsupervised learning methods are used with unlabeled data where the underlying structure is estimated, and they are analogous to clustering and density estimation methods (Kaufman and Rousseeuw 1990). Supervised learning methods are used with labeled data where the final output of data is known and the rules for going from input to output are inferred. These are analogous to classification and regression models (Breiman et al. 1984). Our application of the approaches used in this study illustrates only a sampling of the various methods available for clustering observations and fitting classification models.</w:t>
+      </w:r>
+    </w:p>
+    <w:p>
+      <w:pPr>
+        <w:pStyle w:val="Normal"/>
+        <w:rPr/>
+      </w:pPr>
+      <w:r>
+        <w:rPr/>
+        <w:t>Geometric morphometric approaches to identifying differences in morphological variation between different classes, including cryptic species, mostly have used methods like linear discriminate analysis and canonical variates analysis (P.David Polly 2003; Zelditch, Swiderski, and Sheets 2004; Gaubert et al. 2005; Gündüz et al. 2007; P.David Polly 2007; Francoy et al. 2009; Sztencel-Jabłonka, Jones, and BogdanowicZ 2009; Mitrovski-Bogdanovic et al. 2013). Because of their similarity to multivariate approaches like principle components analysis (PCA), these methods are comparatively straightforward ways of understanding the differences in morphology between classes. They also benefit from producing results that can be easily visualized, which aids in the interpretation and presentation of data and results. Most previous morphometric studies did not assess which amongst a set of alternative classification hypotheses was optimal. For example, studies such as those of Caumul and Polly (2005) and P.David Polly (2007) focused on comparing different aspects of morphology and their fidelity to a classification scheme instead of comparing the fidelity of one aspect of morphology to multiple classification schemes. In this context, the study of Cardini et al. (2009) is noteworthy because they compared morphological variation in marmots at the population, regional, and species level and determined the fidelity of shape to divisions at each of these levels.</w:t>
+      </w:r>
+    </w:p>
+    <w:p>
+      <w:pPr>
+        <w:pStyle w:val="Normal"/>
+        <w:rPr/>
+      </w:pPr>
+      <w:r>
+        <w:rPr/>
+        <w:t>Here, we used multiple machine learning methods, both unsupervised and supervised, to compare different classification hypotheses. These methods provide different advantages for understanding how to classify taxa, as well as the accuracy of the resulting classifications. Although machine learning methods such as neural networks have been applied to studying shape variation (Baylac, Villemant, and Simbolotti 2003; Dobigny et al. 2003; MacLeod 2007; van den Brink and Bokma 2011), including in the context of automated taxon identification and classification of groups, the number of cases remains limited. In the current study, we not only consider pure classification accuracy but also use a statistic of classification strength that reflects the rate at which taxa are both accurately and inaccurately classified.</w:t>
       </w:r>
     </w:p>
     <w:p>
@@ -267,7 +297,7 @@
       </w:r>
       <w:r>
         <w:rPr/>
-        <w:t xml:space="preserve"> though they are considerably smaller. Seeliger (1945) did not formally include the Baja California populations of </w:t>
+        <w:t xml:space="preserve"> although they are considerably smaller. Seeliger (1945) did not formally include the Baja California populations of </w:t>
       </w:r>
       <w:r>
         <w:rPr>
@@ -307,7 +337,7 @@
       </w:r>
       <w:r>
         <w:rPr/>
-        <w:t xml:space="preserve"> (Holland 1992; Lubcke and Wilson 2007; Germano and Bury 2009), with males being on average larger than females based on total carapace length and other linear measurements. However, the quality of size as a classifier of sex can vary greatly between populations (Holland 1992) because of the amount of size differences among populations (Lubcke and Wilson 2007; Germano and Bury 2009). However, the effect of sexual dimorphism on shape, </w:t>
+        <w:t xml:space="preserve"> (Holland 1992; Lubcke and Wilson 2007; Germano and Bury 2009), with males being on average larger than females based on total carapace length and other linear measurements. However, the quality of size as a classifier of sex can vary greatly between populations (Holland 1992) because of the magnitude of size differences among populations (Lubcke and Wilson 2007; Germano and Bury 2009). However, the effect of sexual dimorphism on shape, </w:t>
       </w:r>
       <w:r>
         <w:rPr>
@@ -387,7 +417,7 @@
       </w:r>
       <w:r>
         <w:rPr/>
-        <w:t xml:space="preserve">, a northern clade, a San Joaquin Valley clade, a Santa Barbara clade, and a southern clade. Analyses with nuclear DNA (Spinks, Thomson, and Shaffer 2010) with single-nucleotide polymorphism (SNP) data suggest a primarily north–south division in </w:t>
+        <w:t xml:space="preserve">, a northern clade, a San Joaquin Valley clade, a Santa Barbara clade, and a southern clade. Analyses with nuclear DNA (Spinks, Thomson, and Shaffer 2010) and single-nucleotide polymorphism (SNP) data suggest a primarily north–south division in </w:t>
       </w:r>
       <w:r>
         <w:rPr>
@@ -525,37 +555,37 @@
       </w:r>
       <w:r>
         <w:rPr/>
-        <w:t xml:space="preserve"> museum specimens. These specimens are a subset of those included in Angielczyk and Sheets (2007), Angielczyk, Feldman, and Miller (2011), and Angielczyk and Feldman (2013), essentially representing the adult individuals included in those papers. We chose to focus on adults because significant changes in plastron shape occur over the course of ontogeny in </w:t>
-      </w:r>
-      <w:r>
-        <w:rPr>
-          <w:i/>
-        </w:rPr>
-        <w:t>E. mamorata</w:t>
-      </w:r>
-      <w:r>
-        <w:rPr/>
-        <w:t xml:space="preserve"> and other emydines (Angielczyk and Feldman 2013).</w:t>
-      </w:r>
-    </w:p>
-    <w:p>
-      <w:pPr>
-        <w:pStyle w:val="Normal"/>
-        <w:rPr/>
-      </w:pPr>
-      <w:r>
-        <w:rPr/>
-        <w:t>We assigned a classification to each specimen for the different binning schemes based on geographic occurrence data recorded in museum collection archives. When precise latitude and longitude information were not available we estimated them from locality information. Because Spinks and Shaffer (2005), Spinks, Thomson, and Shaffer (2010), and Spinks, Thomson, and Bradley Shaffer (2014) did not use vouchered specimens we were not able to example the sample individuals. Therefore our specimen classifications were based solely on the geographic information, not explicit assignment in previous studies. Because the exact barriers between different biogeographic regions are unknown and unclear, we represented each hypothesis with two schemes for a total of six different schemes. The schemes differed based on where geographic boundaries were assigned. This changes the classification of certain individuals near the boundaries between groups, providing a test of the robustness of the classification schemes.</w:t>
-      </w:r>
-    </w:p>
-    <w:p>
-      <w:pPr>
-        <w:pStyle w:val="Normal"/>
-        <w:rPr/>
-      </w:pPr>
-      <w:r>
-        <w:rPr/>
-        <w:t xml:space="preserve">Following previous work on plastron variation (Angielczyk and Sheets 2007; Angielczyk, Feldman, and Miller 2011; Angielczyk and Feldman 2013), we used TpsDig 2.04 (Rohlf 2005) to digitize 19 landmarks (Fig. [fig:plastra]). Seventeen of the landmarks are at the endpoints or intersection of the keratinous plastral scutes that cover the platron. Twelve of the landmarks were symmetrical across the axis of symmetry and, in order to prevent issues related to degrees of freedom and other similar concerns (Klingenberg, Barluenga, and Meyer 2002), we reflected these landmarks across the axis of symmetry (i.e. midline) prior to analysis and used the average position of each symmetrical pair. In cases where damage or incompleteness prevented symmetric landmarks from being determined, we used only the single member of the pair. We conducted all subsequent analyses on the resulting “half” plastra. We superimposed the plastral landmark configurations using generalized Procrustes analysis (Dryden and Mardia 1998), after which, we calculated the principal components (PC) of shape using the </w:t>
+        <w:t xml:space="preserve"> museum specimens. These specimens are a subset of those included in K. D. Angielczyk and Sheets (2007), K. D. Angielczyk, Feldman, and Miller (2011), and K. D. Angielczyk and Feldman (2013), essentially representing the adult individuals included in those papers. We chose to focus on adults because significant changes in plastron shape occur over the course of ontogeny in </w:t>
+      </w:r>
+      <w:r>
+        <w:rPr>
+          <w:i/>
+        </w:rPr>
+        <w:t>E. marmorata</w:t>
+      </w:r>
+      <w:r>
+        <w:rPr/>
+        <w:t xml:space="preserve"> and other emydines (K. D. Angielczyk and Feldman 2013).</w:t>
+      </w:r>
+    </w:p>
+    <w:p>
+      <w:pPr>
+        <w:pStyle w:val="Normal"/>
+        <w:rPr/>
+      </w:pPr>
+      <w:r>
+        <w:rPr/>
+        <w:t>We assigned a classification to each specimen for the different binning schemes based on geographic occurrence data recorded in museum collection archives. When precise latitude and longitude information were not available we estimated them from locality information. Because Spinks and Shaffer (2005), Spinks, Thomson, and Shaffer (2010), and Spinks, Thomson, and Bradley Shaffer (2014) did not use vouchered specimens we were not able to directly sample individuals in their studies. Therefore our specimen classifications were based solely on the geographic information, not explicit assignment using molecular data. Because the exact barriers between different biogeographic regions are unknown and unclear, we represented each hypothesis with two schemes for a total of six different schemes. The schemes differed based on where geographic boundaries were assigned. This changes the classification of certain individuals near the boundaries between groups, providing a test of the robustness of the classification schemes.</w:t>
+      </w:r>
+    </w:p>
+    <w:p>
+      <w:pPr>
+        <w:pStyle w:val="Normal"/>
+        <w:rPr/>
+      </w:pPr>
+      <w:r>
+        <w:rPr/>
+        <w:t xml:space="preserve">Following previous work on plastron variation (K. D. Angielczyk and Sheets 2007; K. D. Angielczyk, Feldman, and Miller 2011; K. D. Angielczyk and Feldman 2013), we used TpsDig 2.04 (Rohlf 2005) to digitize 19 landmarks (Fig. [fig:plastra]). Seventeen of the landmarks are at the endpoints or intersection of the keratinous plastral scutes that cover the platron. Twelve of the landmarks were symmetrical across the axis of symmetry and, in order to prevent issues related to degrees of freedom and other similar concerns (Klingenberg, Barluenga, and Meyer 2002), we reflected these landmarks across the axis of symmetry (i.e. midline) prior to analysis and used the average position of each symmetrical pair. In cases where damage or incompleteness prevented symmetric landmarks from being determined, we used only the single member of the pair. We conducted all subsequent analyses on the resulting “half” plastra. We superimposed the plastral landmark configurations using generalized Procrustes analysis (Dryden and Mardia 1998), after which, we calculated the principal components (PC) of shape using the </w:t>
       </w:r>
       <w:r>
         <w:rPr>
@@ -737,7 +767,7 @@
       </w:pPr>
       <w:r>
         <w:rPr/>
-        <w:t>Linear discriminate analysis (LDA) attempts to find a linear combination of predictors that best model two or more classes. LDA is very similar to PCA except that instead of finding the linear combination of features that maximize the amount of explained variance in the data, LDA maximizes the differences between classes. The results of this analysis produces a transformation matrix by which the original features can be transformed to reflect the best discrimination between the classes. In this study, we applied LDA to the eigenscores from a subset of the total number of PCs, ranging from two to 6 in increasing order of complexity. In total, this produced nine different LDA scaling matrices.</w:t>
+        <w:t>Linear discriminate analysis (LDA) attempts to find a linear combination of predictors that best model two or more classes. LDA is very similar to PCA except that instead of finding the linear combination of features that maximize the amount of explained variance in the data, LDA maximizes the differences between classes. The results of this analysis produces a transformation matrix by which the original features can be transformed to reflect the best discrimination between the classes. In this study, we applied LDA to the eigenscores from a subset of the total number of PCs, ranging from two to six in increasing order of complexity. In total, this produced nine different LDA scaling matrices.</w:t>
       </w:r>
     </w:p>
     <w:p>
@@ -871,7 +901,7 @@
       </w:r>
       <w:r>
         <w:rPr/>
-        <w:t xml:space="preserve">, we applied the above approach to a selection of seven morphologically distinct species. This additional analysis was done in order to confirm the efficacy of our supervised learning approach. The seven species analyzed were </w:t>
+        <w:t xml:space="preserve">, we applied the above approach to a selection of seven morphologically distinct emydine species. This additional analysis was done in order to confirm the efficacy of our supervised learning approach. The seven species analyzed were </w:t>
       </w:r>
       <w:r>
         <w:rPr>
@@ -941,7 +971,7 @@
       </w:r>
       <w:r>
         <w:rPr/>
-        <w:t xml:space="preserve"> with a total of XXX specimens analyzed in total.</w:t>
+        <w:t xml:space="preserve"> with a total of 578 specimens analyzed in total. Again, these data were a subset of those used in K. D. Angielczyk, Feldman, and Miller (2011) and K. D. Angielczyk and Feldman (2013).</w:t>
       </w:r>
     </w:p>
     <w:p>
@@ -961,7 +991,7 @@
       </w:r>
       <w:r>
         <w:rPr/>
-        <w:t xml:space="preserve"> analysis, we analyzed plastron shape variation. The support for a seven category classification scheme was evaluated using random forest, linear discriminate analysis, and multinomial logistic regression where the number of PCs used as predictors ranged from 2 to 11. Data was split into training and testing sets and model performance for both sets was evaluated using the AUC metric.</w:t>
+        <w:t xml:space="preserve"> analysis, we analyzed plastron shape variation. The support for a seven category classification scheme was evaluated using random forest, linear discriminate analysis, and multinomial logistic regression where the number of PCs used as predictors ranged from two to 11. Data were split into training and testing sets and model performance for both sets was evaluated using the AUC metric.</w:t>
       </w:r>
     </w:p>
     <w:p>
@@ -1053,7 +1083,7 @@
       </w:r>
       <w:r>
         <w:rPr/>
-        <w:t>mp]). This means that the variance describing the differences between the classes does not align with the major axes of variance (i.e. the PCs). Such a result is expected if variation between classes was extremely fine grained and not a part of the principal form or function of the plastron. Moreover, this result is congruous with the results from the AUC–based model selection for the multinomial logistic regression and LDA models.</w:t>
+        <w:t>mp]). This means that the variance describing the differences between the classes does not align with the major axes of variance (i.e. the PCs). Such a result is expected if variation between classes was extremely fine grained and not a part of the principal form or function of the plastron. Moreover, this result is consistent with the results from the AUC–based model selection for the multinomial logistic regression and LDA models.</w:t>
       </w:r>
     </w:p>
     <w:p>
@@ -1127,7 +1157,7 @@
       <w:bookmarkEnd w:id="23"/>
       <w:r>
         <w:rPr/>
-        <w:t>In contrast with the above results, the analysis of the supplemental seven species dataset demonstrates near perfect classification of the both the in-sample and out-of-sample datasets (Table [tab:second</w:t>
+        <w:t>In contrast with the above results, the analysis of the seven morphologically-distinct species demonstrates near perfect classification of the both the in-sample and out-of-sample datasets (Table [tab:second</w:t>
       </w:r>
       <w:r>
         <w:rPr>
@@ -1137,7 +1167,37 @@
       </w:r>
       <w:r>
         <w:rPr/>
-        <w:t>es]). These results demonstrate that if there were strong distinctions between the states of the classification schemes, the methods used here would be able to recover this.</w:t>
+        <w:t>es]). Additionally, the distribution of ROC scores from 1000 bootstrap replicates are tightly clustered near ROC = 1 (Fig. [fig:seven</w:t>
+      </w:r>
+      <w:r>
+        <w:rPr>
+          <w:vertAlign w:val="subscript"/>
+        </w:rPr>
+        <w:t>b</w:t>
+      </w:r>
+      <w:r>
+        <w:rPr/>
+        <w:t xml:space="preserve">oot]), which is contrast to the results from the </w:t>
+      </w:r>
+      <w:r>
+        <w:rPr>
+          <w:i/>
+        </w:rPr>
+        <w:t>E. marmorata</w:t>
+      </w:r>
+      <w:r>
+        <w:rPr/>
+        <w:t xml:space="preserve"> case (Fig. [fig:gen</w:t>
+      </w:r>
+      <w:r>
+        <w:rPr>
+          <w:vertAlign w:val="subscript"/>
+        </w:rPr>
+        <w:t>h</w:t>
+      </w:r>
+      <w:r>
+        <w:rPr/>
+        <w:t>ist]). These results demonstrate that when there are strong distinctions between the states of the classification schemes, the methods used here can recover them.</w:t>
       </w:r>
     </w:p>
     <w:p>
@@ -1181,7 +1241,7 @@
       </w:pPr>
       <w:r>
         <w:rPr/>
-        <w:t>The unsupervised learning results indicate only a single group of observations being optimal, which is congruous with the results from the generalizations of the supervised learning models. The classification schemes used in the supervised learning models correspond, loosely, to unsupervised learning solutions with multiple groups. Because unsupervised learning solutions with multiple groups are poor descriptors of the observed variation, it is important to see this generally supported by the supervised learning results.</w:t>
+        <w:t>The unsupervised learning results indicate only a single group of observations being optimal, which is consistent with the results from the generalizations of the supervised learning models. The classification schemes used in the supervised learning models correspond, loosely, to unsupervised learning solutions with multiple groups. Because unsupervised learning solutions with multiple groups are poor descriptors of the observed variation, it is important to see this generally supported by the supervised learning results.</w:t>
       </w:r>
     </w:p>
     <w:p>
@@ -1201,7 +1261,7 @@
       </w:r>
       <w:r>
         <w:rPr/>
-        <w:t xml:space="preserve"> is known to vary among populations inhabiting water bodies with different flow regimes (Holland 1992; Lubcke and Wilson 2007; Germano and Bury 2009). Plastron shape does not seem to preserve a strong phylogenetic signal at the interspecific level in emydine turtles (Angielczyk, Feldman, and Miller 2011), and out current results suggest that this may be the case for phylogeographic signal within emydine species as well. Stated another way, plastron shape may be a poor morphological marker for phylogenetic and phylogeographic studies, despite the ease with which its shape can be quantified. A final possibility (explored below) is that the proposed classification schemes themselves do not represent significant evolutionary lineages.</w:t>
+        <w:t xml:space="preserve"> is known to vary among populations inhabiting water bodies with different flow regimes (Holland 1992; Lubcke and Wilson 2007; Germano and Bury 2009). Plastron shape does not seem to preserve a strong phylogenetic signal at the interspecific level in emydine turtles (K. D. Angielczyk, Feldman, and Miller 2011), and our current results suggest that this may be the case for phylogeographic signal within emydine species as well. A final possibility (explored below) is that the proposed classification schemes themselves do not represent significant evolutionary lineages.</w:t>
       </w:r>
     </w:p>
     <w:p>
@@ -1238,7 +1298,77 @@
       </m:oMath>
       <w:r>
         <w:rPr/>
-        <w:t>) and the significant difference between the correctly and incorrectly classified observations support the conclusion that none of the hypothesized classification schemes are good descriptors of the observed plastral variation.</w:t>
+        <w:t xml:space="preserve">) and the significant difference between the correctly and incorrectly classified observations support the conclusion that none of the hypothesized classification schemes are good descriptors of the observed plastral variation within </w:t>
+      </w:r>
+      <w:r>
+        <w:rPr>
+          <w:i/>
+        </w:rPr>
+        <w:t>E. marmorata</w:t>
+      </w:r>
+      <w:r>
+        <w:rPr/>
+        <w:t>.</w:t>
+      </w:r>
+    </w:p>
+    <w:p>
+      <w:pPr>
+        <w:pStyle w:val="Normal"/>
+        <w:rPr/>
+      </w:pPr>
+      <w:r>
+        <w:rPr/>
+        <w:t xml:space="preserve">Nevertheless, it is important to note that plastron shape is an extremely effective method for differentiating members of the other seven species we investigated. The magnitude of shape differences between the species (measured as Procrustes distance between species’ mean shapes) is approximately an order of magnitude greater than the differences between the </w:t>
+      </w:r>
+      <w:r>
+        <w:rPr>
+          <w:i/>
+        </w:rPr>
+        <w:t>E. marmorata</w:t>
+      </w:r>
+      <w:r>
+        <w:rPr/>
+        <w:t xml:space="preserve"> subgroups, and the machine learning methods had no trouble accurately classifying the specimens correctly. These results demonstrate that plastron shape is normally a good marker for species delineation iin the closest relatives of </w:t>
+      </w:r>
+      <w:r>
+        <w:rPr>
+          <w:i/>
+        </w:rPr>
+        <w:t>E. marmorata</w:t>
+      </w:r>
+      <w:r>
+        <w:rPr/>
+        <w:t xml:space="preserve">, and that our lack of results for </w:t>
+      </w:r>
+      <w:r>
+        <w:rPr>
+          <w:i/>
+        </w:rPr>
+        <w:t>E. marmorata</w:t>
+      </w:r>
+      <w:r>
+        <w:rPr/>
+        <w:t xml:space="preserve"> is not simply a shortcoming of the methods we applied. Indeed, they beg the question of what factors have suppressed morphological differentiation of plastron shape in </w:t>
+      </w:r>
+      <w:r>
+        <w:rPr>
+          <w:i/>
+        </w:rPr>
+        <w:t>E. marmorata</w:t>
+      </w:r>
+      <w:r>
+        <w:rPr/>
+        <w:t xml:space="preserve"> and </w:t>
+      </w:r>
+      <w:r>
+        <w:rPr>
+          <w:i/>
+        </w:rPr>
+        <w:t>E. pallida</w:t>
+      </w:r>
+      <w:r>
+        <w:rPr/>
+        <w:t xml:space="preserve"> if they are distinct species. Invoking issues such as the role of the plastron in protection or the need for streamlining are insufficient because the other species are expected to be subject to similar constraints (Stayton 2011; P.D. Polly et al.).</w:t>
       </w:r>
     </w:p>
     <w:p>
@@ -1272,7 +1402,7 @@
       </w:r>
       <w:r>
         <w:rPr/>
-        <w:t xml:space="preserve"> does not, on its own, preclude the recognition of this taxon. However, this apparent lack of congruence does prompt a reexamination of the methods and concepts that led to that taxonomic revision. In other words, before we can assess the significance of the morphological non-diagnosablity, it is essential to evaluate the methods and concepts that led to taxonomic revision.</w:t>
+        <w:t xml:space="preserve"> does not, on its own, preclude the recognition of this taxon. However, this apparent lack of congruence does prompt a reexamination of the methods and concepts that led to that taxonomic revision, especially considering that plastron shape is normally a strong indicator of species differences amoung emydines. In other words, before we can assess the significance of the morphological non-diagnosablity, it is essential to evaluate the methods and concepts that led to the initial taxonomic revision.</w:t>
       </w:r>
     </w:p>
     <w:p>
@@ -1292,7 +1422,7 @@
       </w:r>
       <w:r>
         <w:rPr/>
-        <w:t xml:space="preserve"> based on a Bayesian species delimitation analysis of SNP data using BPP (Yang and Rannala 2010). However, Spinks, Thomson, and Bradley Shaffer (2014) did not heed the caveats about species delimitation methods raised by Bryan C. Carstens et al. (2013). In addition to specifically addressing the shortcomings of validation methods such as BPP that rely on guide trees and so “should be interpreted with caution,” Bryan C. Carstens et al. (2013) also strongly emphasize that “Inferences regarding species boundaries based on genetic data alone are likely inadequate, and species delimitation should be conducted with consideration of the life history, geographical distribution, morphology and behaviour (where applicable) of the focal system…” These caveats evoke the development of the Unified Species Concept (Dayrat 2005; De Queiroz 2007), Integrative Taxonomy (Padial et al. 2010), and other pluralist approaches to species delimitation. None of these considerations were brought to bear on the </w:t>
+        <w:t xml:space="preserve"> based on a Bayesian species delimitation analysis of SNP data using BPP (Yang and Rannala 2010). However, Spinks, Thomson, and Bradley Shaffer (2014) did not heed the caveats about species delimitation methods raised by Bryan C. Carstens et al. (2013). In addition to specifically addressing the shortcomings of validation methods such as BPP that rely on guide trees and “should be interpreted with caution,” Bryan C. Carstens et al. (2013) also strongly emphasize that “Inferences regarding species boundaries based on genetic data alone are likely inadequate, and species delimitation should be conducted with consideration of the life history, geographical distribution, morphology and behaviour (where applicable) of the focal system…” These caveats evoke the development of the Unified Species Concept (Dayrat 2005; De Queiroz 2007), Integrative Taxonomy (Padial et al. 2010), and other pluralist approaches to species delimitation. None of these considerations were brought to bear on the </w:t>
       </w:r>
       <w:r>
         <w:rPr>
@@ -1312,17 +1442,17 @@
       </w:r>
       <w:r>
         <w:rPr/>
-        <w:t xml:space="preserve"> is a distinct species to be lacking.</w:t>
-      </w:r>
-    </w:p>
-    <w:p>
-      <w:pPr>
-        <w:pStyle w:val="Normal"/>
-        <w:rPr/>
-      </w:pPr>
-      <w:r>
-        <w:rPr/>
-        <w:t xml:space="preserve">In particular, the natural history and geographical distribution of </w:t>
+        <w:t xml:space="preserve"> is a distinct species to be lacking in a normally robust morphological marker.</w:t>
+      </w:r>
+    </w:p>
+    <w:p>
+      <w:pPr>
+        <w:pStyle w:val="Normal"/>
+        <w:rPr/>
+      </w:pPr>
+      <w:r>
+        <w:rPr/>
+        <w:t xml:space="preserve">The natural history and geographical distribution of </w:t>
       </w:r>
       <w:r>
         <w:rPr>
@@ -1342,7 +1472,7 @@
       </w:r>
       <w:r>
         <w:rPr/>
-        <w:t xml:space="preserve"> make the recognition of these taxa implausible. The data from Spinks, Thomson, and Bradley Shaffer (2014) show extensive introgression and admixture in Central California, which is expected because there are no significant barriers to gene flow in this region. Combined with the well-demonstrated ability for testudinoid turtles, including emydids and even </w:t>
+        <w:t xml:space="preserve"> also make the recognition of these taxa implausible. The data from Spinks, Thomson, and Bradley Shaffer (2014) show extensive introgression and admixture in Central California, which is expected because there are no significant barriers to gene flow in this region. Combined with the well-demonstrated ability for testudinoid turtles, including emydids and even </w:t>
       </w:r>
       <w:r>
         <w:rPr>
@@ -1372,7 +1502,7 @@
       </w:r>
       <w:r>
         <w:rPr/>
-        <w:t xml:space="preserve"> could maintain their integrity in the face of such admixture. Because the geography, natural history, and demonstrated genetic admixture of </w:t>
+        <w:t xml:space="preserve"> could maintain their integrity in the face of such admixture. Because the geography, natural history, demonstrated genetic admixture of </w:t>
       </w:r>
       <w:r>
         <w:rPr>
@@ -1382,7 +1512,7 @@
       </w:r>
       <w:r>
         <w:rPr/>
-        <w:t xml:space="preserve"> conflict with the recognition of </w:t>
+        <w:t xml:space="preserve">, and comparisons with other morphologically-diagnosable species conflict with the recognition of </w:t>
       </w:r>
       <w:r>
         <w:rPr>
@@ -1432,7 +1562,7 @@
       </w:r>
       <w:r>
         <w:rPr/>
-        <w:t>) is a species deserving of strong conservation efforts, we do not wish to trivialize this need. Moreover, the genetic diversity uncovered by the analysis of Spinks, Thomson, and Bradley Shaffer (2014) should be explicitly accounted for in any conservation plan. Given the apparent lack of morphological distinction, however, we consider that this diversity should be considered Evolutionary Significant Units or Distinct Population Segments instead of distinct species.</w:t>
+        <w:t>) is a species deserving of strong conservation efforts, and we do not wish to trivialize this need. Moreover, the genetic diversity uncovered by the analysis of Spinks, Thomson, and Bradley Shaffer (2014) should be explicitly accounted for in any conservation plan. Given the apparent lack of morphological distinction, however, we consider that this diversity should be considered Evolutionary Significant Units or Distinct Population Segments instead of distinct species.</w:t>
       </w:r>
     </w:p>
     <w:p>
@@ -1452,7 +1582,7 @@
       </w:r>
       <w:r>
         <w:rPr/>
-        <w:t xml:space="preserve"> truly reflects the presence of a single species, or if it is an artifact of plastron shape being a poor morphological marker for phylogenetic and phylogeographic divergences. Tests of both our preferred conclusion (</w:t>
+        <w:t xml:space="preserve"> truly reflects the presence of a single species, or if it is an artifact of plastron shape being a poor morphological marker for phylogenetic and phylogeographic divergences, because we could not carry out our morphometric analyses on the specimens from which the genetic data were obtained. The comparisons with the other emydine species, suggests it is because </w:t>
       </w:r>
       <w:r>
         <w:rPr>
@@ -1462,7 +1592,17 @@
       </w:r>
       <w:r>
         <w:rPr/>
-        <w:t xml:space="preserve"> as a single species) and that Spinks, Thomson, and Bradley Shaffer (2014) should include additional tests of species delimitation using different methods and search for corroborating evidence as suggested by Bryan C. Carstens et al. (2013). From a morphological standpoint, support for the validity of “</w:t>
+        <w:t xml:space="preserve"> is a single species. However, tests of both our preferred conclusion (</w:t>
+      </w:r>
+      <w:r>
+        <w:rPr>
+          <w:i/>
+        </w:rPr>
+        <w:t>E. marmorata</w:t>
+      </w:r>
+      <w:r>
+        <w:rPr/>
+        <w:t xml:space="preserve"> as a single species) and that Spinks, Thomson, and Bradley Shaffer (2014) should include morphological and molecular analyses of the same set of voucher specimens, as well as additional tests of species delimitation using alternative methods and corroborating evidence as suggested by Bryan C. Carstens et al. (2013). From a morphological standpoint, support for the validity of “</w:t>
       </w:r>
       <w:r>
         <w:rPr>
@@ -1472,7 +1612,7 @@
       </w:r>
       <w:r>
         <w:rPr/>
-        <w:t xml:space="preserve">” may come from other aspects of morphology, such as carapace shape or other features that might be more informative. Lifewise, further investigation of the phylogeographic utility of plastron shape in other turtle species will help to clarify whether the lack of differentiation seen in </w:t>
+        <w:t xml:space="preserve">” may come from other aspects of morphology, such as carapace shape or other features. Likewise, further investigation of the phylogeographic utility of plastron shape in other turtle species will help to clarify whether the lack of differentiation seen in </w:t>
       </w:r>
       <w:r>
         <w:rPr>
@@ -1482,7 +1622,7 @@
       </w:r>
       <w:r>
         <w:rPr/>
-        <w:t xml:space="preserve"> is typical or an unusual case.</w:t>
+        <w:t>, and the strong differentiation among the other emydines, is typical or an unusual case.</w:t>
       </w:r>
     </w:p>
     <w:p>
@@ -2087,6 +2227,26 @@
       <w:r>
         <w:rPr/>
         <w:t>es]</w:t>
+      </w:r>
+    </w:p>
+    <w:p>
+      <w:pPr>
+        <w:pStyle w:val="Normal"/>
+        <w:rPr/>
+      </w:pPr>
+      <w:r>
+        <w:rPr/>
+        <w:t>[ht] image [fig:seven</w:t>
+      </w:r>
+      <w:r>
+        <w:rPr>
+          <w:vertAlign w:val="subscript"/>
+        </w:rPr>
+        <w:t>b</w:t>
+      </w:r>
+      <w:r>
+        <w:rPr/>
+        <w:t>oot]</w:t>
       </w:r>
     </w:p>
     <w:p>
@@ -3374,6 +3534,26 @@
           <w:t>http://www.pubmedcentral.nih.gov/articlerender.fcgi?artid=1939701\&amp;tool=pmcentrez\&amp;rendertype=abstract</w:t>
         </w:r>
       </w:hyperlink>
+      <w:r>
+        <w:rPr/>
+        <w:t>.</w:t>
+      </w:r>
+    </w:p>
+    <w:p>
+      <w:pPr>
+        <w:pStyle w:val="Normal"/>
+        <w:rPr/>
+      </w:pPr>
+      <w:r>
+        <w:rPr/>
+        <w:t xml:space="preserve">Polly, P. D., C. T. Stayton, E. R. Dumont, S. E. Pierce, E. J. Rayfield, and K. D. Angielczyk. “Combining geometric morphometrics and finite element analysis with evolutionary modeling: towards a synthesis.” </w:t>
+      </w:r>
+      <w:r>
+        <w:rPr>
+          <w:i/>
+        </w:rPr>
+        <w:t>Journal of Vertebrate Paleontology</w:t>
+      </w:r>
       <w:r>
         <w:rPr/>
         <w:t>.</w:t>

</xml_diff>